<commit_message>
Added page header to docx template
</commit_message>
<xml_diff>
--- a/bill_template.docx
+++ b/bill_template.docx
@@ -2,140 +2,6 @@
 <file path=word/document.xml><?xml version="1.0" encoding="utf-8"?>
 <w:document xmlns:wpc="http://schemas.microsoft.com/office/word/2010/wordprocessingCanvas" xmlns:cx="http://schemas.microsoft.com/office/drawing/2014/chartex" xmlns:cx1="http://schemas.microsoft.com/office/drawing/2015/9/8/chartex" xmlns:cx2="http://schemas.microsoft.com/office/drawing/2015/10/21/chartex" xmlns:cx3="http://schemas.microsoft.com/office/drawing/2016/5/9/chartex" xmlns:cx4="http://schemas.microsoft.com/office/drawing/2016/5/10/chartex" xmlns:cx5="http://schemas.microsoft.com/office/drawing/2016/5/11/chartex" xmlns:cx6="http://schemas.microsoft.com/office/drawing/2016/5/12/chartex" xmlns:cx7="http://schemas.microsoft.com/office/drawing/2016/5/13/chartex" xmlns:cx8="http://schemas.microsoft.com/office/drawing/2016/5/14/chartex" xmlns:mc="http://schemas.openxmlformats.org/markup-compatibility/2006" xmlns:aink="http://schemas.microsoft.com/office/drawing/2016/ink" xmlns:am3d="http://schemas.microsoft.com/office/drawing/2017/model3d" xmlns:o="urn:schemas-microsoft-com:office:office" xmlns:oel="http://schemas.microsoft.com/office/2019/extlst" xmlns:r="http://schemas.openxmlformats.org/officeDocument/2006/relationships" xmlns:m="http://schemas.openxmlformats.org/officeDocument/2006/math" xmlns:v="urn:schemas-microsoft-com:vml" xmlns:wp14="http://schemas.microsoft.com/office/word/2010/wordprocessingDrawing" xmlns:wp="http://schemas.openxmlformats.org/drawingml/2006/wordprocessingDrawing" xmlns:w10="urn:schemas-microsoft-com:office:word" xmlns:w="http://schemas.openxmlformats.org/wordprocessingml/2006/main" xmlns:w14="http://schemas.microsoft.com/office/word/2010/wordml" xmlns:w15="http://schemas.microsoft.com/office/word/2012/wordml" xmlns:w16cex="http://schemas.microsoft.com/office/word/2018/wordml/cex" xmlns:w16cid="http://schemas.microsoft.com/office/word/2016/wordml/cid" xmlns:w16="http://schemas.microsoft.com/office/word/2018/wordml" xmlns:w16sdtdh="http://schemas.microsoft.com/office/word/2020/wordml/sdtdatahash" xmlns:w16se="http://schemas.microsoft.com/office/word/2015/wordml/symex" xmlns:wpg="http://schemas.microsoft.com/office/word/2010/wordprocessingGroup" xmlns:wpi="http://schemas.microsoft.com/office/word/2010/wordprocessingInk" xmlns:wne="http://schemas.microsoft.com/office/word/2006/wordml" xmlns:wps="http://schemas.microsoft.com/office/word/2010/wordprocessingShape" mc:Ignorable="w14 w15 w16se w16cid w16 w16cex w16sdtdh wp14">
   <w:body>
-    <w:tbl>
-      <w:tblPr>
-        <w:tblStyle w:val="TableGrid"/>
-        <w:tblW w:w="0" w:type="auto"/>
-        <w:tblBorders>
-          <w:insideH w:val="none" w:sz="0" w:space="0" w:color="auto"/>
-          <w:insideV w:val="none" w:sz="0" w:space="0" w:color="auto"/>
-        </w:tblBorders>
-        <w:tblLook w:val="04A0" w:firstRow="1" w:lastRow="0" w:firstColumn="1" w:lastColumn="0" w:noHBand="0" w:noVBand="1"/>
-      </w:tblPr>
-      <w:tblGrid>
-        <w:gridCol w:w="4225"/>
-        <w:gridCol w:w="4791"/>
-      </w:tblGrid>
-      <w:tr>
-        <w:tc>
-          <w:tcPr>
-            <w:tcW w:w="4225" w:type="dxa"/>
-          </w:tcPr>
-          <w:p>
-            <w:pPr>
-              <w:pStyle w:val="NoSpacing"/>
-              <w:rPr>
-                <w:sz w:val="22"/>
-                <w:szCs w:val="22"/>
-              </w:rPr>
-            </w:pPr>
-            <w:r>
-              <w:rPr>
-                <w:sz w:val="22"/>
-                <w:szCs w:val="22"/>
-              </w:rPr>
-              <w:t xml:space="preserve">Patient </w:t>
-            </w:r>
-            <w:proofErr w:type="gramStart"/>
-            <w:r>
-              <w:rPr>
-                <w:sz w:val="22"/>
-                <w:szCs w:val="22"/>
-              </w:rPr>
-              <w:t>name :</w:t>
-            </w:r>
-            <w:proofErr w:type="gramEnd"/>
-            <w:r>
-              <w:rPr>
-                <w:sz w:val="22"/>
-                <w:szCs w:val="22"/>
-              </w:rPr>
-              <w:t xml:space="preserve"> {</w:t>
-            </w:r>
-            <w:proofErr w:type="spellStart"/>
-            <w:r>
-              <w:rPr>
-                <w:sz w:val="22"/>
-                <w:szCs w:val="22"/>
-              </w:rPr>
-              <w:t>patient_name</w:t>
-            </w:r>
-            <w:proofErr w:type="spellEnd"/>
-            <w:r>
-              <w:rPr>
-                <w:sz w:val="22"/>
-                <w:szCs w:val="22"/>
-              </w:rPr>
-              <w:t>}</w:t>
-            </w:r>
-          </w:p>
-        </w:tc>
-        <w:tc>
-          <w:tcPr>
-            <w:tcW w:w="4791" w:type="dxa"/>
-          </w:tcPr>
-          <w:p>
-            <w:pPr>
-              <w:pStyle w:val="NoSpacing"/>
-              <w:jc w:val="right"/>
-              <w:rPr>
-                <w:sz w:val="22"/>
-                <w:szCs w:val="22"/>
-              </w:rPr>
-            </w:pPr>
-            <w:r>
-              <w:rPr>
-                <w:sz w:val="22"/>
-                <w:szCs w:val="22"/>
-              </w:rPr>
-              <w:t xml:space="preserve">IPD </w:t>
-            </w:r>
-            <w:proofErr w:type="gramStart"/>
-            <w:r>
-              <w:rPr>
-                <w:sz w:val="22"/>
-                <w:szCs w:val="22"/>
-              </w:rPr>
-              <w:t>no. :</w:t>
-            </w:r>
-            <w:proofErr w:type="gramEnd"/>
-            <w:r>
-              <w:rPr>
-                <w:sz w:val="22"/>
-                <w:szCs w:val="22"/>
-              </w:rPr>
-              <w:t xml:space="preserve"> {</w:t>
-            </w:r>
-            <w:proofErr w:type="spellStart"/>
-            <w:r>
-              <w:rPr>
-                <w:sz w:val="22"/>
-                <w:szCs w:val="22"/>
-              </w:rPr>
-              <w:t>ipd_number</w:t>
-            </w:r>
-            <w:proofErr w:type="spellEnd"/>
-            <w:r>
-              <w:rPr>
-                <w:sz w:val="22"/>
-                <w:szCs w:val="22"/>
-              </w:rPr>
-              <w:t xml:space="preserve">} </w:t>
-            </w:r>
-          </w:p>
-        </w:tc>
-      </w:tr>
-    </w:tbl>
-    <w:p>
-      <w:pPr>
-        <w:jc w:val="center"/>
-        <w:rPr>
-          <w:b/>
-          <w:bCs/>
-          <w:u w:val="single"/>
-        </w:rPr>
-      </w:pPr>
-    </w:p>
     <w:p>
       <w:pPr>
         <w:jc w:val="center"/>
@@ -621,6 +487,12 @@
       </w:pPr>
     </w:p>
     <w:sectPr>
+      <w:headerReference w:type="even" r:id="rId7"/>
+      <w:headerReference w:type="default" r:id="rId8"/>
+      <w:footerReference w:type="even" r:id="rId9"/>
+      <w:footerReference w:type="default" r:id="rId10"/>
+      <w:headerReference w:type="first" r:id="rId11"/>
+      <w:footerReference w:type="first" r:id="rId12"/>
       <w:pgSz w:w="11906" w:h="16838"/>
       <w:pgMar w:top="2133" w:right="1376" w:bottom="1440" w:left="1440" w:header="720" w:footer="720" w:gutter="0"/>
       <w:cols w:space="720"/>
@@ -628,6 +500,228 @@
     </w:sectPr>
   </w:body>
 </w:document>
+</file>
+
+<file path=word/endnotes.xml><?xml version="1.0" encoding="utf-8"?>
+<w:endnotes xmlns:wpc="http://schemas.microsoft.com/office/word/2010/wordprocessingCanvas" xmlns:cx="http://schemas.microsoft.com/office/drawing/2014/chartex" xmlns:cx1="http://schemas.microsoft.com/office/drawing/2015/9/8/chartex" xmlns:cx2="http://schemas.microsoft.com/office/drawing/2015/10/21/chartex" xmlns:cx3="http://schemas.microsoft.com/office/drawing/2016/5/9/chartex" xmlns:cx4="http://schemas.microsoft.com/office/drawing/2016/5/10/chartex" xmlns:cx5="http://schemas.microsoft.com/office/drawing/2016/5/11/chartex" xmlns:cx6="http://schemas.microsoft.com/office/drawing/2016/5/12/chartex" xmlns:cx7="http://schemas.microsoft.com/office/drawing/2016/5/13/chartex" xmlns:cx8="http://schemas.microsoft.com/office/drawing/2016/5/14/chartex" xmlns:mc="http://schemas.openxmlformats.org/markup-compatibility/2006" xmlns:aink="http://schemas.microsoft.com/office/drawing/2016/ink" xmlns:am3d="http://schemas.microsoft.com/office/drawing/2017/model3d" xmlns:o="urn:schemas-microsoft-com:office:office" xmlns:oel="http://schemas.microsoft.com/office/2019/extlst" xmlns:r="http://schemas.openxmlformats.org/officeDocument/2006/relationships" xmlns:m="http://schemas.openxmlformats.org/officeDocument/2006/math" xmlns:v="urn:schemas-microsoft-com:vml" xmlns:wp14="http://schemas.microsoft.com/office/word/2010/wordprocessingDrawing" xmlns:wp="http://schemas.openxmlformats.org/drawingml/2006/wordprocessingDrawing" xmlns:w10="urn:schemas-microsoft-com:office:word" xmlns:w="http://schemas.openxmlformats.org/wordprocessingml/2006/main" xmlns:w14="http://schemas.microsoft.com/office/word/2010/wordml" xmlns:w15="http://schemas.microsoft.com/office/word/2012/wordml" xmlns:w16cex="http://schemas.microsoft.com/office/word/2018/wordml/cex" xmlns:w16cid="http://schemas.microsoft.com/office/word/2016/wordml/cid" xmlns:w16="http://schemas.microsoft.com/office/word/2018/wordml" xmlns:w16sdtdh="http://schemas.microsoft.com/office/word/2020/wordml/sdtdatahash" xmlns:w16se="http://schemas.microsoft.com/office/word/2015/wordml/symex" xmlns:wpg="http://schemas.microsoft.com/office/word/2010/wordprocessingGroup" xmlns:wpi="http://schemas.microsoft.com/office/word/2010/wordprocessingInk" xmlns:wne="http://schemas.microsoft.com/office/word/2006/wordml" xmlns:wps="http://schemas.microsoft.com/office/word/2010/wordprocessingShape" mc:Ignorable="w14 w15 w16se w16cid w16 w16cex w16sdtdh wp14">
+  <w:endnote w:type="separator" w:id="-1">
+    <w:p>
+      <w:r>
+        <w:separator/>
+      </w:r>
+    </w:p>
+  </w:endnote>
+  <w:endnote w:type="continuationSeparator" w:id="0">
+    <w:p>
+      <w:r>
+        <w:continuationSeparator/>
+      </w:r>
+    </w:p>
+  </w:endnote>
+</w:endnotes>
+</file>
+
+<file path=word/footer1.xml><?xml version="1.0" encoding="utf-8"?>
+<w:ftr xmlns:wpc="http://schemas.microsoft.com/office/word/2010/wordprocessingCanvas" xmlns:cx="http://schemas.microsoft.com/office/drawing/2014/chartex" xmlns:cx1="http://schemas.microsoft.com/office/drawing/2015/9/8/chartex" xmlns:cx2="http://schemas.microsoft.com/office/drawing/2015/10/21/chartex" xmlns:cx3="http://schemas.microsoft.com/office/drawing/2016/5/9/chartex" xmlns:cx4="http://schemas.microsoft.com/office/drawing/2016/5/10/chartex" xmlns:cx5="http://schemas.microsoft.com/office/drawing/2016/5/11/chartex" xmlns:cx6="http://schemas.microsoft.com/office/drawing/2016/5/12/chartex" xmlns:cx7="http://schemas.microsoft.com/office/drawing/2016/5/13/chartex" xmlns:cx8="http://schemas.microsoft.com/office/drawing/2016/5/14/chartex" xmlns:mc="http://schemas.openxmlformats.org/markup-compatibility/2006" xmlns:aink="http://schemas.microsoft.com/office/drawing/2016/ink" xmlns:am3d="http://schemas.microsoft.com/office/drawing/2017/model3d" xmlns:o="urn:schemas-microsoft-com:office:office" xmlns:oel="http://schemas.microsoft.com/office/2019/extlst" xmlns:r="http://schemas.openxmlformats.org/officeDocument/2006/relationships" xmlns:m="http://schemas.openxmlformats.org/officeDocument/2006/math" xmlns:v="urn:schemas-microsoft-com:vml" xmlns:wp14="http://schemas.microsoft.com/office/word/2010/wordprocessingDrawing" xmlns:wp="http://schemas.openxmlformats.org/drawingml/2006/wordprocessingDrawing" xmlns:w10="urn:schemas-microsoft-com:office:word" xmlns:w="http://schemas.openxmlformats.org/wordprocessingml/2006/main" xmlns:w14="http://schemas.microsoft.com/office/word/2010/wordml" xmlns:w15="http://schemas.microsoft.com/office/word/2012/wordml" xmlns:w16cex="http://schemas.microsoft.com/office/word/2018/wordml/cex" xmlns:w16cid="http://schemas.microsoft.com/office/word/2016/wordml/cid" xmlns:w16="http://schemas.microsoft.com/office/word/2018/wordml" xmlns:w16sdtdh="http://schemas.microsoft.com/office/word/2020/wordml/sdtdatahash" xmlns:w16se="http://schemas.microsoft.com/office/word/2015/wordml/symex" xmlns:wpg="http://schemas.microsoft.com/office/word/2010/wordprocessingGroup" xmlns:wpi="http://schemas.microsoft.com/office/word/2010/wordprocessingInk" xmlns:wne="http://schemas.microsoft.com/office/word/2006/wordml" xmlns:wps="http://schemas.microsoft.com/office/word/2010/wordprocessingShape" mc:Ignorable="w14 w15 w16se w16cid w16 w16cex w16sdtdh wp14">
+  <w:p>
+    <w:pPr>
+      <w:pStyle w:val="Footer"/>
+    </w:pPr>
+  </w:p>
+</w:ftr>
+</file>
+
+<file path=word/footer2.xml><?xml version="1.0" encoding="utf-8"?>
+<w:ftr xmlns:wpc="http://schemas.microsoft.com/office/word/2010/wordprocessingCanvas" xmlns:cx="http://schemas.microsoft.com/office/drawing/2014/chartex" xmlns:cx1="http://schemas.microsoft.com/office/drawing/2015/9/8/chartex" xmlns:cx2="http://schemas.microsoft.com/office/drawing/2015/10/21/chartex" xmlns:cx3="http://schemas.microsoft.com/office/drawing/2016/5/9/chartex" xmlns:cx4="http://schemas.microsoft.com/office/drawing/2016/5/10/chartex" xmlns:cx5="http://schemas.microsoft.com/office/drawing/2016/5/11/chartex" xmlns:cx6="http://schemas.microsoft.com/office/drawing/2016/5/12/chartex" xmlns:cx7="http://schemas.microsoft.com/office/drawing/2016/5/13/chartex" xmlns:cx8="http://schemas.microsoft.com/office/drawing/2016/5/14/chartex" xmlns:mc="http://schemas.openxmlformats.org/markup-compatibility/2006" xmlns:aink="http://schemas.microsoft.com/office/drawing/2016/ink" xmlns:am3d="http://schemas.microsoft.com/office/drawing/2017/model3d" xmlns:o="urn:schemas-microsoft-com:office:office" xmlns:oel="http://schemas.microsoft.com/office/2019/extlst" xmlns:r="http://schemas.openxmlformats.org/officeDocument/2006/relationships" xmlns:m="http://schemas.openxmlformats.org/officeDocument/2006/math" xmlns:v="urn:schemas-microsoft-com:vml" xmlns:wp14="http://schemas.microsoft.com/office/word/2010/wordprocessingDrawing" xmlns:wp="http://schemas.openxmlformats.org/drawingml/2006/wordprocessingDrawing" xmlns:w10="urn:schemas-microsoft-com:office:word" xmlns:w="http://schemas.openxmlformats.org/wordprocessingml/2006/main" xmlns:w14="http://schemas.microsoft.com/office/word/2010/wordml" xmlns:w15="http://schemas.microsoft.com/office/word/2012/wordml" xmlns:w16cex="http://schemas.microsoft.com/office/word/2018/wordml/cex" xmlns:w16cid="http://schemas.microsoft.com/office/word/2016/wordml/cid" xmlns:w16="http://schemas.microsoft.com/office/word/2018/wordml" xmlns:w16sdtdh="http://schemas.microsoft.com/office/word/2020/wordml/sdtdatahash" xmlns:w16se="http://schemas.microsoft.com/office/word/2015/wordml/symex" xmlns:wpg="http://schemas.microsoft.com/office/word/2010/wordprocessingGroup" xmlns:wpi="http://schemas.microsoft.com/office/word/2010/wordprocessingInk" xmlns:wne="http://schemas.microsoft.com/office/word/2006/wordml" xmlns:wps="http://schemas.microsoft.com/office/word/2010/wordprocessingShape" mc:Ignorable="w14 w15 w16se w16cid w16 w16cex w16sdtdh wp14">
+  <w:p>
+    <w:pPr>
+      <w:pStyle w:val="Footer"/>
+    </w:pPr>
+  </w:p>
+</w:ftr>
+</file>
+
+<file path=word/footer3.xml><?xml version="1.0" encoding="utf-8"?>
+<w:ftr xmlns:wpc="http://schemas.microsoft.com/office/word/2010/wordprocessingCanvas" xmlns:cx="http://schemas.microsoft.com/office/drawing/2014/chartex" xmlns:cx1="http://schemas.microsoft.com/office/drawing/2015/9/8/chartex" xmlns:cx2="http://schemas.microsoft.com/office/drawing/2015/10/21/chartex" xmlns:cx3="http://schemas.microsoft.com/office/drawing/2016/5/9/chartex" xmlns:cx4="http://schemas.microsoft.com/office/drawing/2016/5/10/chartex" xmlns:cx5="http://schemas.microsoft.com/office/drawing/2016/5/11/chartex" xmlns:cx6="http://schemas.microsoft.com/office/drawing/2016/5/12/chartex" xmlns:cx7="http://schemas.microsoft.com/office/drawing/2016/5/13/chartex" xmlns:cx8="http://schemas.microsoft.com/office/drawing/2016/5/14/chartex" xmlns:mc="http://schemas.openxmlformats.org/markup-compatibility/2006" xmlns:aink="http://schemas.microsoft.com/office/drawing/2016/ink" xmlns:am3d="http://schemas.microsoft.com/office/drawing/2017/model3d" xmlns:o="urn:schemas-microsoft-com:office:office" xmlns:oel="http://schemas.microsoft.com/office/2019/extlst" xmlns:r="http://schemas.openxmlformats.org/officeDocument/2006/relationships" xmlns:m="http://schemas.openxmlformats.org/officeDocument/2006/math" xmlns:v="urn:schemas-microsoft-com:vml" xmlns:wp14="http://schemas.microsoft.com/office/word/2010/wordprocessingDrawing" xmlns:wp="http://schemas.openxmlformats.org/drawingml/2006/wordprocessingDrawing" xmlns:w10="urn:schemas-microsoft-com:office:word" xmlns:w="http://schemas.openxmlformats.org/wordprocessingml/2006/main" xmlns:w14="http://schemas.microsoft.com/office/word/2010/wordml" xmlns:w15="http://schemas.microsoft.com/office/word/2012/wordml" xmlns:w16cex="http://schemas.microsoft.com/office/word/2018/wordml/cex" xmlns:w16cid="http://schemas.microsoft.com/office/word/2016/wordml/cid" xmlns:w16="http://schemas.microsoft.com/office/word/2018/wordml" xmlns:w16sdtdh="http://schemas.microsoft.com/office/word/2020/wordml/sdtdatahash" xmlns:w16se="http://schemas.microsoft.com/office/word/2015/wordml/symex" xmlns:wpg="http://schemas.microsoft.com/office/word/2010/wordprocessingGroup" xmlns:wpi="http://schemas.microsoft.com/office/word/2010/wordprocessingInk" xmlns:wne="http://schemas.microsoft.com/office/word/2006/wordml" xmlns:wps="http://schemas.microsoft.com/office/word/2010/wordprocessingShape" mc:Ignorable="w14 w15 w16se w16cid w16 w16cex w16sdtdh wp14">
+  <w:p>
+    <w:pPr>
+      <w:pStyle w:val="Footer"/>
+    </w:pPr>
+  </w:p>
+</w:ftr>
+</file>
+
+<file path=word/footnotes.xml><?xml version="1.0" encoding="utf-8"?>
+<w:footnotes xmlns:wpc="http://schemas.microsoft.com/office/word/2010/wordprocessingCanvas" xmlns:cx="http://schemas.microsoft.com/office/drawing/2014/chartex" xmlns:cx1="http://schemas.microsoft.com/office/drawing/2015/9/8/chartex" xmlns:cx2="http://schemas.microsoft.com/office/drawing/2015/10/21/chartex" xmlns:cx3="http://schemas.microsoft.com/office/drawing/2016/5/9/chartex" xmlns:cx4="http://schemas.microsoft.com/office/drawing/2016/5/10/chartex" xmlns:cx5="http://schemas.microsoft.com/office/drawing/2016/5/11/chartex" xmlns:cx6="http://schemas.microsoft.com/office/drawing/2016/5/12/chartex" xmlns:cx7="http://schemas.microsoft.com/office/drawing/2016/5/13/chartex" xmlns:cx8="http://schemas.microsoft.com/office/drawing/2016/5/14/chartex" xmlns:mc="http://schemas.openxmlformats.org/markup-compatibility/2006" xmlns:aink="http://schemas.microsoft.com/office/drawing/2016/ink" xmlns:am3d="http://schemas.microsoft.com/office/drawing/2017/model3d" xmlns:o="urn:schemas-microsoft-com:office:office" xmlns:oel="http://schemas.microsoft.com/office/2019/extlst" xmlns:r="http://schemas.openxmlformats.org/officeDocument/2006/relationships" xmlns:m="http://schemas.openxmlformats.org/officeDocument/2006/math" xmlns:v="urn:schemas-microsoft-com:vml" xmlns:wp14="http://schemas.microsoft.com/office/word/2010/wordprocessingDrawing" xmlns:wp="http://schemas.openxmlformats.org/drawingml/2006/wordprocessingDrawing" xmlns:w10="urn:schemas-microsoft-com:office:word" xmlns:w="http://schemas.openxmlformats.org/wordprocessingml/2006/main" xmlns:w14="http://schemas.microsoft.com/office/word/2010/wordml" xmlns:w15="http://schemas.microsoft.com/office/word/2012/wordml" xmlns:w16cex="http://schemas.microsoft.com/office/word/2018/wordml/cex" xmlns:w16cid="http://schemas.microsoft.com/office/word/2016/wordml/cid" xmlns:w16="http://schemas.microsoft.com/office/word/2018/wordml" xmlns:w16sdtdh="http://schemas.microsoft.com/office/word/2020/wordml/sdtdatahash" xmlns:w16se="http://schemas.microsoft.com/office/word/2015/wordml/symex" xmlns:wpg="http://schemas.microsoft.com/office/word/2010/wordprocessingGroup" xmlns:wpi="http://schemas.microsoft.com/office/word/2010/wordprocessingInk" xmlns:wne="http://schemas.microsoft.com/office/word/2006/wordml" xmlns:wps="http://schemas.microsoft.com/office/word/2010/wordprocessingShape" mc:Ignorable="w14 w15 w16se w16cid w16 w16cex w16sdtdh wp14">
+  <w:footnote w:type="separator" w:id="-1">
+    <w:p>
+      <w:r>
+        <w:separator/>
+      </w:r>
+    </w:p>
+  </w:footnote>
+  <w:footnote w:type="continuationSeparator" w:id="0">
+    <w:p>
+      <w:r>
+        <w:continuationSeparator/>
+      </w:r>
+    </w:p>
+  </w:footnote>
+</w:footnotes>
+</file>
+
+<file path=word/header1.xml><?xml version="1.0" encoding="utf-8"?>
+<w:hdr xmlns:wpc="http://schemas.microsoft.com/office/word/2010/wordprocessingCanvas" xmlns:cx="http://schemas.microsoft.com/office/drawing/2014/chartex" xmlns:cx1="http://schemas.microsoft.com/office/drawing/2015/9/8/chartex" xmlns:cx2="http://schemas.microsoft.com/office/drawing/2015/10/21/chartex" xmlns:cx3="http://schemas.microsoft.com/office/drawing/2016/5/9/chartex" xmlns:cx4="http://schemas.microsoft.com/office/drawing/2016/5/10/chartex" xmlns:cx5="http://schemas.microsoft.com/office/drawing/2016/5/11/chartex" xmlns:cx6="http://schemas.microsoft.com/office/drawing/2016/5/12/chartex" xmlns:cx7="http://schemas.microsoft.com/office/drawing/2016/5/13/chartex" xmlns:cx8="http://schemas.microsoft.com/office/drawing/2016/5/14/chartex" xmlns:mc="http://schemas.openxmlformats.org/markup-compatibility/2006" xmlns:aink="http://schemas.microsoft.com/office/drawing/2016/ink" xmlns:am3d="http://schemas.microsoft.com/office/drawing/2017/model3d" xmlns:o="urn:schemas-microsoft-com:office:office" xmlns:oel="http://schemas.microsoft.com/office/2019/extlst" xmlns:r="http://schemas.openxmlformats.org/officeDocument/2006/relationships" xmlns:m="http://schemas.openxmlformats.org/officeDocument/2006/math" xmlns:v="urn:schemas-microsoft-com:vml" xmlns:wp14="http://schemas.microsoft.com/office/word/2010/wordprocessingDrawing" xmlns:wp="http://schemas.openxmlformats.org/drawingml/2006/wordprocessingDrawing" xmlns:w10="urn:schemas-microsoft-com:office:word" xmlns:w="http://schemas.openxmlformats.org/wordprocessingml/2006/main" xmlns:w14="http://schemas.microsoft.com/office/word/2010/wordml" xmlns:w15="http://schemas.microsoft.com/office/word/2012/wordml" xmlns:w16cex="http://schemas.microsoft.com/office/word/2018/wordml/cex" xmlns:w16cid="http://schemas.microsoft.com/office/word/2016/wordml/cid" xmlns:w16="http://schemas.microsoft.com/office/word/2018/wordml" xmlns:w16sdtdh="http://schemas.microsoft.com/office/word/2020/wordml/sdtdatahash" xmlns:w16se="http://schemas.microsoft.com/office/word/2015/wordml/symex" xmlns:wpg="http://schemas.microsoft.com/office/word/2010/wordprocessingGroup" xmlns:wpi="http://schemas.microsoft.com/office/word/2010/wordprocessingInk" xmlns:wne="http://schemas.microsoft.com/office/word/2006/wordml" xmlns:wps="http://schemas.microsoft.com/office/word/2010/wordprocessingShape" mc:Ignorable="w14 w15 w16se w16cid w16 w16cex w16sdtdh wp14">
+  <w:p>
+    <w:pPr>
+      <w:pStyle w:val="Header"/>
+    </w:pPr>
+  </w:p>
+</w:hdr>
+</file>
+
+<file path=word/header2.xml><?xml version="1.0" encoding="utf-8"?>
+<w:hdr xmlns:wpc="http://schemas.microsoft.com/office/word/2010/wordprocessingCanvas" xmlns:cx="http://schemas.microsoft.com/office/drawing/2014/chartex" xmlns:cx1="http://schemas.microsoft.com/office/drawing/2015/9/8/chartex" xmlns:cx2="http://schemas.microsoft.com/office/drawing/2015/10/21/chartex" xmlns:cx3="http://schemas.microsoft.com/office/drawing/2016/5/9/chartex" xmlns:cx4="http://schemas.microsoft.com/office/drawing/2016/5/10/chartex" xmlns:cx5="http://schemas.microsoft.com/office/drawing/2016/5/11/chartex" xmlns:cx6="http://schemas.microsoft.com/office/drawing/2016/5/12/chartex" xmlns:cx7="http://schemas.microsoft.com/office/drawing/2016/5/13/chartex" xmlns:cx8="http://schemas.microsoft.com/office/drawing/2016/5/14/chartex" xmlns:mc="http://schemas.openxmlformats.org/markup-compatibility/2006" xmlns:aink="http://schemas.microsoft.com/office/drawing/2016/ink" xmlns:am3d="http://schemas.microsoft.com/office/drawing/2017/model3d" xmlns:o="urn:schemas-microsoft-com:office:office" xmlns:oel="http://schemas.microsoft.com/office/2019/extlst" xmlns:r="http://schemas.openxmlformats.org/officeDocument/2006/relationships" xmlns:m="http://schemas.openxmlformats.org/officeDocument/2006/math" xmlns:v="urn:schemas-microsoft-com:vml" xmlns:wp14="http://schemas.microsoft.com/office/word/2010/wordprocessingDrawing" xmlns:wp="http://schemas.openxmlformats.org/drawingml/2006/wordprocessingDrawing" xmlns:w10="urn:schemas-microsoft-com:office:word" xmlns:w="http://schemas.openxmlformats.org/wordprocessingml/2006/main" xmlns:w14="http://schemas.microsoft.com/office/word/2010/wordml" xmlns:w15="http://schemas.microsoft.com/office/word/2012/wordml" xmlns:w16cex="http://schemas.microsoft.com/office/word/2018/wordml/cex" xmlns:w16cid="http://schemas.microsoft.com/office/word/2016/wordml/cid" xmlns:w16="http://schemas.microsoft.com/office/word/2018/wordml" xmlns:w16sdtdh="http://schemas.microsoft.com/office/word/2020/wordml/sdtdatahash" xmlns:w16se="http://schemas.microsoft.com/office/word/2015/wordml/symex" xmlns:wpg="http://schemas.microsoft.com/office/word/2010/wordprocessingGroup" xmlns:wpi="http://schemas.microsoft.com/office/word/2010/wordprocessingInk" xmlns:wne="http://schemas.microsoft.com/office/word/2006/wordml" xmlns:wps="http://schemas.microsoft.com/office/word/2010/wordprocessingShape" mc:Ignorable="w14 w15 w16se w16cid w16 w16cex w16sdtdh wp14">
+  <w:tbl>
+    <w:tblPr>
+      <w:tblStyle w:val="TableGrid"/>
+      <w:tblW w:w="0" w:type="auto"/>
+      <w:tblBorders>
+        <w:insideH w:val="none" w:sz="0" w:space="0" w:color="auto"/>
+        <w:insideV w:val="none" w:sz="0" w:space="0" w:color="auto"/>
+      </w:tblBorders>
+      <w:tblLook w:val="04A0" w:firstRow="1" w:lastRow="0" w:firstColumn="1" w:lastColumn="0" w:noHBand="0" w:noVBand="1"/>
+    </w:tblPr>
+    <w:tblGrid>
+      <w:gridCol w:w="4225"/>
+      <w:gridCol w:w="4791"/>
+    </w:tblGrid>
+    <w:tr>
+      <w:tc>
+        <w:tcPr>
+          <w:tcW w:w="4225" w:type="dxa"/>
+        </w:tcPr>
+        <w:p>
+          <w:pPr>
+            <w:pStyle w:val="NoSpacing"/>
+            <w:rPr>
+              <w:sz w:val="22"/>
+              <w:szCs w:val="22"/>
+            </w:rPr>
+          </w:pPr>
+          <w:r>
+            <w:rPr>
+              <w:sz w:val="22"/>
+              <w:szCs w:val="22"/>
+            </w:rPr>
+            <w:t xml:space="preserve">Patient </w:t>
+          </w:r>
+          <w:proofErr w:type="gramStart"/>
+          <w:r>
+            <w:rPr>
+              <w:sz w:val="22"/>
+              <w:szCs w:val="22"/>
+            </w:rPr>
+            <w:t>name :</w:t>
+          </w:r>
+          <w:proofErr w:type="gramEnd"/>
+          <w:r>
+            <w:rPr>
+              <w:sz w:val="22"/>
+              <w:szCs w:val="22"/>
+            </w:rPr>
+            <w:t xml:space="preserve"> {</w:t>
+          </w:r>
+          <w:proofErr w:type="spellStart"/>
+          <w:r>
+            <w:rPr>
+              <w:sz w:val="22"/>
+              <w:szCs w:val="22"/>
+            </w:rPr>
+            <w:t>patient_name</w:t>
+          </w:r>
+          <w:proofErr w:type="spellEnd"/>
+          <w:r>
+            <w:rPr>
+              <w:sz w:val="22"/>
+              <w:szCs w:val="22"/>
+            </w:rPr>
+            <w:t>}</w:t>
+          </w:r>
+        </w:p>
+      </w:tc>
+      <w:tc>
+        <w:tcPr>
+          <w:tcW w:w="4791" w:type="dxa"/>
+        </w:tcPr>
+        <w:p>
+          <w:pPr>
+            <w:pStyle w:val="NoSpacing"/>
+            <w:jc w:val="right"/>
+            <w:rPr>
+              <w:sz w:val="22"/>
+              <w:szCs w:val="22"/>
+            </w:rPr>
+          </w:pPr>
+          <w:r>
+            <w:rPr>
+              <w:sz w:val="22"/>
+              <w:szCs w:val="22"/>
+            </w:rPr>
+            <w:t xml:space="preserve">IPD </w:t>
+          </w:r>
+          <w:proofErr w:type="gramStart"/>
+          <w:r>
+            <w:rPr>
+              <w:sz w:val="22"/>
+              <w:szCs w:val="22"/>
+            </w:rPr>
+            <w:t>no. :</w:t>
+          </w:r>
+          <w:proofErr w:type="gramEnd"/>
+          <w:r>
+            <w:rPr>
+              <w:sz w:val="22"/>
+              <w:szCs w:val="22"/>
+            </w:rPr>
+            <w:t xml:space="preserve"> {</w:t>
+          </w:r>
+          <w:proofErr w:type="spellStart"/>
+          <w:r>
+            <w:rPr>
+              <w:sz w:val="22"/>
+              <w:szCs w:val="22"/>
+            </w:rPr>
+            <w:t>ipd_number</w:t>
+          </w:r>
+          <w:proofErr w:type="spellEnd"/>
+          <w:r>
+            <w:rPr>
+              <w:sz w:val="22"/>
+              <w:szCs w:val="22"/>
+            </w:rPr>
+            <w:t xml:space="preserve">} </w:t>
+          </w:r>
+        </w:p>
+      </w:tc>
+    </w:tr>
+  </w:tbl>
+  <w:p>
+    <w:pPr>
+      <w:pStyle w:val="Header"/>
+    </w:pPr>
+  </w:p>
+</w:hdr>
+</file>
+
+<file path=word/header3.xml><?xml version="1.0" encoding="utf-8"?>
+<w:hdr xmlns:wpc="http://schemas.microsoft.com/office/word/2010/wordprocessingCanvas" xmlns:cx="http://schemas.microsoft.com/office/drawing/2014/chartex" xmlns:cx1="http://schemas.microsoft.com/office/drawing/2015/9/8/chartex" xmlns:cx2="http://schemas.microsoft.com/office/drawing/2015/10/21/chartex" xmlns:cx3="http://schemas.microsoft.com/office/drawing/2016/5/9/chartex" xmlns:cx4="http://schemas.microsoft.com/office/drawing/2016/5/10/chartex" xmlns:cx5="http://schemas.microsoft.com/office/drawing/2016/5/11/chartex" xmlns:cx6="http://schemas.microsoft.com/office/drawing/2016/5/12/chartex" xmlns:cx7="http://schemas.microsoft.com/office/drawing/2016/5/13/chartex" xmlns:cx8="http://schemas.microsoft.com/office/drawing/2016/5/14/chartex" xmlns:mc="http://schemas.openxmlformats.org/markup-compatibility/2006" xmlns:aink="http://schemas.microsoft.com/office/drawing/2016/ink" xmlns:am3d="http://schemas.microsoft.com/office/drawing/2017/model3d" xmlns:o="urn:schemas-microsoft-com:office:office" xmlns:oel="http://schemas.microsoft.com/office/2019/extlst" xmlns:r="http://schemas.openxmlformats.org/officeDocument/2006/relationships" xmlns:m="http://schemas.openxmlformats.org/officeDocument/2006/math" xmlns:v="urn:schemas-microsoft-com:vml" xmlns:wp14="http://schemas.microsoft.com/office/word/2010/wordprocessingDrawing" xmlns:wp="http://schemas.openxmlformats.org/drawingml/2006/wordprocessingDrawing" xmlns:w10="urn:schemas-microsoft-com:office:word" xmlns:w="http://schemas.openxmlformats.org/wordprocessingml/2006/main" xmlns:w14="http://schemas.microsoft.com/office/word/2010/wordml" xmlns:w15="http://schemas.microsoft.com/office/word/2012/wordml" xmlns:w16cex="http://schemas.microsoft.com/office/word/2018/wordml/cex" xmlns:w16cid="http://schemas.microsoft.com/office/word/2016/wordml/cid" xmlns:w16="http://schemas.microsoft.com/office/word/2018/wordml" xmlns:w16sdtdh="http://schemas.microsoft.com/office/word/2020/wordml/sdtdatahash" xmlns:w16se="http://schemas.microsoft.com/office/word/2015/wordml/symex" xmlns:wpg="http://schemas.microsoft.com/office/word/2010/wordprocessingGroup" xmlns:wpi="http://schemas.microsoft.com/office/word/2010/wordprocessingInk" xmlns:wne="http://schemas.microsoft.com/office/word/2006/wordml" xmlns:wps="http://schemas.microsoft.com/office/word/2010/wordprocessingShape" mc:Ignorable="w14 w15 w16se w16cid w16 w16cex w16sdtdh wp14">
+  <w:p>
+    <w:pPr>
+      <w:pStyle w:val="Header"/>
+    </w:pPr>
+  </w:p>
+</w:hdr>
 </file>
 
 <file path=word/styles.xml><?xml version="1.0" encoding="utf-8"?>
@@ -1346,6 +1440,48 @@
       </w:tcPr>
     </w:tblStylePr>
   </w:style>
+  <w:style w:type="paragraph" w:styleId="Header">
+    <w:name w:val="header"/>
+    <w:basedOn w:val="Normal"/>
+    <w:link w:val="HeaderChar"/>
+    <w:uiPriority w:val="99"/>
+    <w:unhideWhenUsed/>
+    <w:rsid w:val="002449C4"/>
+    <w:pPr>
+      <w:tabs>
+        <w:tab w:val="center" w:pos="4513"/>
+        <w:tab w:val="right" w:pos="9026"/>
+      </w:tabs>
+    </w:pPr>
+  </w:style>
+  <w:style w:type="character" w:customStyle="1" w:styleId="HeaderChar">
+    <w:name w:val="Header Char"/>
+    <w:basedOn w:val="DefaultParagraphFont"/>
+    <w:link w:val="Header"/>
+    <w:uiPriority w:val="99"/>
+    <w:rsid w:val="002449C4"/>
+  </w:style>
+  <w:style w:type="paragraph" w:styleId="Footer">
+    <w:name w:val="footer"/>
+    <w:basedOn w:val="Normal"/>
+    <w:link w:val="FooterChar"/>
+    <w:uiPriority w:val="99"/>
+    <w:unhideWhenUsed/>
+    <w:rsid w:val="002449C4"/>
+    <w:pPr>
+      <w:tabs>
+        <w:tab w:val="center" w:pos="4513"/>
+        <w:tab w:val="right" w:pos="9026"/>
+      </w:tabs>
+    </w:pPr>
+  </w:style>
+  <w:style w:type="character" w:customStyle="1" w:styleId="FooterChar">
+    <w:name w:val="Footer Char"/>
+    <w:basedOn w:val="DefaultParagraphFont"/>
+    <w:link w:val="Footer"/>
+    <w:uiPriority w:val="99"/>
+    <w:rsid w:val="002449C4"/>
+  </w:style>
 </w:styles>
 </file>
 

</xml_diff>

<commit_message>
culture for bill changes
</commit_message>
<xml_diff>
--- a/bill_template.docx
+++ b/bill_template.docx
@@ -1,6 +1,6 @@
 
 <file path=word/document.xml><?xml version="1.0" encoding="utf-8"?>
-<w:document xmlns:wpc="http://schemas.microsoft.com/office/word/2010/wordprocessingCanvas" xmlns:mc="http://schemas.openxmlformats.org/markup-compatibility/2006" xmlns:o="urn:schemas-microsoft-com:office:office" xmlns:r="http://schemas.openxmlformats.org/officeDocument/2006/relationships" xmlns:m="http://schemas.openxmlformats.org/officeDocument/2006/math" xmlns:v="urn:schemas-microsoft-com:vml" xmlns:wp14="http://schemas.microsoft.com/office/word/2010/wordprocessingDrawing" xmlns:wp="http://schemas.openxmlformats.org/drawingml/2006/wordprocessingDrawing" xmlns:w10="urn:schemas-microsoft-com:office:word" xmlns:w="http://schemas.openxmlformats.org/wordprocessingml/2006/main" xmlns:w14="http://schemas.microsoft.com/office/word/2010/wordml" xmlns:wpg="http://schemas.microsoft.com/office/word/2010/wordprocessingGroup" xmlns:wpi="http://schemas.microsoft.com/office/word/2010/wordprocessingInk" xmlns:wne="http://schemas.microsoft.com/office/word/2006/wordml" xmlns:wps="http://schemas.microsoft.com/office/word/2010/wordprocessingShape" mc:Ignorable="w14 wp14">
+<w:document xmlns:wpc="http://schemas.microsoft.com/office/word/2010/wordprocessingCanvas" xmlns:cx="http://schemas.microsoft.com/office/drawing/2014/chartex" xmlns:cx1="http://schemas.microsoft.com/office/drawing/2015/9/8/chartex" xmlns:cx2="http://schemas.microsoft.com/office/drawing/2015/10/21/chartex" xmlns:cx3="http://schemas.microsoft.com/office/drawing/2016/5/9/chartex" xmlns:cx4="http://schemas.microsoft.com/office/drawing/2016/5/10/chartex" xmlns:cx5="http://schemas.microsoft.com/office/drawing/2016/5/11/chartex" xmlns:cx6="http://schemas.microsoft.com/office/drawing/2016/5/12/chartex" xmlns:cx7="http://schemas.microsoft.com/office/drawing/2016/5/13/chartex" xmlns:cx8="http://schemas.microsoft.com/office/drawing/2016/5/14/chartex" xmlns:mc="http://schemas.openxmlformats.org/markup-compatibility/2006" xmlns:aink="http://schemas.microsoft.com/office/drawing/2016/ink" xmlns:am3d="http://schemas.microsoft.com/office/drawing/2017/model3d" xmlns:o="urn:schemas-microsoft-com:office:office" xmlns:oel="http://schemas.microsoft.com/office/2019/extlst" xmlns:r="http://schemas.openxmlformats.org/officeDocument/2006/relationships" xmlns:m="http://schemas.openxmlformats.org/officeDocument/2006/math" xmlns:v="urn:schemas-microsoft-com:vml" xmlns:wp14="http://schemas.microsoft.com/office/word/2010/wordprocessingDrawing" xmlns:wp="http://schemas.openxmlformats.org/drawingml/2006/wordprocessingDrawing" xmlns:w10="urn:schemas-microsoft-com:office:word" xmlns:w="http://schemas.openxmlformats.org/wordprocessingml/2006/main" xmlns:w14="http://schemas.microsoft.com/office/word/2010/wordml" xmlns:w15="http://schemas.microsoft.com/office/word/2012/wordml" xmlns:w16cex="http://schemas.microsoft.com/office/word/2018/wordml/cex" xmlns:w16cid="http://schemas.microsoft.com/office/word/2016/wordml/cid" xmlns:w16="http://schemas.microsoft.com/office/word/2018/wordml" xmlns:w16sdtdh="http://schemas.microsoft.com/office/word/2020/wordml/sdtdatahash" xmlns:w16se="http://schemas.microsoft.com/office/word/2015/wordml/symex" xmlns:wpg="http://schemas.microsoft.com/office/word/2010/wordprocessingGroup" xmlns:wpi="http://schemas.microsoft.com/office/word/2010/wordprocessingInk" xmlns:wne="http://schemas.microsoft.com/office/word/2006/wordml" xmlns:wps="http://schemas.microsoft.com/office/word/2010/wordprocessingShape" mc:Ignorable="w14 w15 w16se w16cid w16 w16cex w16sdtdh wp14">
   <w:body>
     <w:p>
       <w:pPr>
@@ -57,7 +57,7 @@
     </w:p>
     <w:tbl>
       <w:tblPr>
-        <w:tblStyle w:val="GridTable4Accent3"/>
+        <w:tblStyle w:val="GridTable4-Accent31"/>
         <w:tblW w:w="9080" w:type="dxa"/>
         <w:tblBorders>
           <w:top w:val="none" w:sz="0" w:space="0" w:color="auto"/>
@@ -74,8 +74,8 @@
         <w:tblLook w:val="04A0" w:firstRow="1" w:lastRow="0" w:firstColumn="1" w:lastColumn="0" w:noHBand="0" w:noVBand="1"/>
       </w:tblPr>
       <w:tblGrid>
-        <w:gridCol w:w="4540"/>
-        <w:gridCol w:w="4540"/>
+        <w:gridCol w:w="7054"/>
+        <w:gridCol w:w="2026"/>
       </w:tblGrid>
       <w:tr>
         <w:trPr>
@@ -84,7 +84,7 @@
         <w:tc>
           <w:tcPr>
             <w:cnfStyle w:val="001000000000" w:firstRow="0" w:lastRow="0" w:firstColumn="1" w:lastColumn="0" w:oddVBand="0" w:evenVBand="0" w:oddHBand="0" w:evenHBand="0" w:firstRowFirstColumn="0" w:firstRowLastColumn="0" w:lastRowFirstColumn="0" w:lastRowLastColumn="0"/>
-            <w:tcW w:w="4540" w:type="dxa"/>
+            <w:tcW w:w="7054" w:type="dxa"/>
             <w:tcBorders>
               <w:top w:val="none" w:sz="0" w:space="0" w:color="auto"/>
               <w:left w:val="none" w:sz="0" w:space="0" w:color="auto"/>
@@ -123,7 +123,7 @@
         </w:tc>
         <w:tc>
           <w:tcPr>
-            <w:tcW w:w="4540" w:type="dxa"/>
+            <w:tcW w:w="2026" w:type="dxa"/>
             <w:tcBorders>
               <w:top w:val="none" w:sz="0" w:space="0" w:color="auto"/>
               <w:left w:val="none" w:sz="0" w:space="0" w:color="auto"/>
@@ -167,13 +167,13 @@
     </w:p>
     <w:tbl>
       <w:tblPr>
-        <w:tblStyle w:val="ListTable2Accent3"/>
+        <w:tblStyle w:val="ListTable2-Accent31"/>
         <w:tblW w:w="9080" w:type="dxa"/>
         <w:tblLook w:val="04A0" w:firstRow="1" w:lastRow="0" w:firstColumn="1" w:lastColumn="0" w:noHBand="0" w:noVBand="1"/>
       </w:tblPr>
       <w:tblGrid>
-        <w:gridCol w:w="4540"/>
-        <w:gridCol w:w="4540"/>
+        <w:gridCol w:w="6771"/>
+        <w:gridCol w:w="2309"/>
       </w:tblGrid>
       <w:tr>
         <w:trPr>
@@ -182,7 +182,7 @@
         <w:tc>
           <w:tcPr>
             <w:cnfStyle w:val="001000000000" w:firstRow="0" w:lastRow="0" w:firstColumn="1" w:lastColumn="0" w:oddVBand="0" w:evenVBand="0" w:oddHBand="0" w:evenHBand="0" w:firstRowFirstColumn="0" w:firstRowLastColumn="0" w:lastRowFirstColumn="0" w:lastRowLastColumn="0"/>
-            <w:tcW w:w="4540" w:type="dxa"/>
+            <w:tcW w:w="6771" w:type="dxa"/>
           </w:tcPr>
           <w:p>
             <w:pPr>
@@ -241,7 +241,7 @@
         </w:tc>
         <w:tc>
           <w:tcPr>
-            <w:tcW w:w="4540" w:type="dxa"/>
+            <w:tcW w:w="2309" w:type="dxa"/>
           </w:tcPr>
           <w:p>
             <w:pPr>
@@ -386,7 +386,7 @@
     </w:p>
     <w:tbl>
       <w:tblPr>
-        <w:tblStyle w:val="GridTable4Accent3"/>
+        <w:tblStyle w:val="GridTable4-Accent31"/>
         <w:tblW w:w="9080" w:type="dxa"/>
         <w:shd w:val="clear" w:color="auto" w:fill="BFBFBF" w:themeFill="background1" w:themeFillShade="BF"/>
         <w:tblLook w:val="04A0" w:firstRow="1" w:lastRow="0" w:firstColumn="1" w:lastColumn="0" w:noHBand="0" w:noVBand="1"/>
@@ -487,12 +487,12 @@
       </w:pPr>
     </w:p>
     <w:sectPr>
-      <w:headerReference w:type="even" r:id="rId8"/>
-      <w:headerReference w:type="default" r:id="rId9"/>
-      <w:footerReference w:type="even" r:id="rId10"/>
-      <w:footerReference w:type="default" r:id="rId11"/>
-      <w:headerReference w:type="first" r:id="rId12"/>
-      <w:footerReference w:type="first" r:id="rId13"/>
+      <w:headerReference w:type="even" r:id="rId7"/>
+      <w:headerReference w:type="default" r:id="rId8"/>
+      <w:footerReference w:type="even" r:id="rId9"/>
+      <w:footerReference w:type="default" r:id="rId10"/>
+      <w:headerReference w:type="first" r:id="rId11"/>
+      <w:footerReference w:type="first" r:id="rId12"/>
       <w:pgSz w:w="11906" w:h="16838"/>
       <w:pgMar w:top="720" w:right="1382" w:bottom="1440" w:left="1440" w:header="2880" w:footer="1440" w:gutter="0"/>
       <w:cols w:space="720"/>
@@ -503,7 +503,7 @@
 </file>
 
 <file path=word/endnotes.xml><?xml version="1.0" encoding="utf-8"?>
-<w:endnotes xmlns:wpc="http://schemas.microsoft.com/office/word/2010/wordprocessingCanvas" xmlns:mc="http://schemas.openxmlformats.org/markup-compatibility/2006" xmlns:o="urn:schemas-microsoft-com:office:office" xmlns:r="http://schemas.openxmlformats.org/officeDocument/2006/relationships" xmlns:m="http://schemas.openxmlformats.org/officeDocument/2006/math" xmlns:v="urn:schemas-microsoft-com:vml" xmlns:wp14="http://schemas.microsoft.com/office/word/2010/wordprocessingDrawing" xmlns:wp="http://schemas.openxmlformats.org/drawingml/2006/wordprocessingDrawing" xmlns:w10="urn:schemas-microsoft-com:office:word" xmlns:w="http://schemas.openxmlformats.org/wordprocessingml/2006/main" xmlns:w14="http://schemas.microsoft.com/office/word/2010/wordml" xmlns:wpg="http://schemas.microsoft.com/office/word/2010/wordprocessingGroup" xmlns:wpi="http://schemas.microsoft.com/office/word/2010/wordprocessingInk" xmlns:wne="http://schemas.microsoft.com/office/word/2006/wordml" xmlns:wps="http://schemas.microsoft.com/office/word/2010/wordprocessingShape" mc:Ignorable="w14 wp14">
+<w:endnotes xmlns:wpc="http://schemas.microsoft.com/office/word/2010/wordprocessingCanvas" xmlns:cx="http://schemas.microsoft.com/office/drawing/2014/chartex" xmlns:cx1="http://schemas.microsoft.com/office/drawing/2015/9/8/chartex" xmlns:cx2="http://schemas.microsoft.com/office/drawing/2015/10/21/chartex" xmlns:cx3="http://schemas.microsoft.com/office/drawing/2016/5/9/chartex" xmlns:cx4="http://schemas.microsoft.com/office/drawing/2016/5/10/chartex" xmlns:cx5="http://schemas.microsoft.com/office/drawing/2016/5/11/chartex" xmlns:cx6="http://schemas.microsoft.com/office/drawing/2016/5/12/chartex" xmlns:cx7="http://schemas.microsoft.com/office/drawing/2016/5/13/chartex" xmlns:cx8="http://schemas.microsoft.com/office/drawing/2016/5/14/chartex" xmlns:mc="http://schemas.openxmlformats.org/markup-compatibility/2006" xmlns:aink="http://schemas.microsoft.com/office/drawing/2016/ink" xmlns:am3d="http://schemas.microsoft.com/office/drawing/2017/model3d" xmlns:o="urn:schemas-microsoft-com:office:office" xmlns:oel="http://schemas.microsoft.com/office/2019/extlst" xmlns:r="http://schemas.openxmlformats.org/officeDocument/2006/relationships" xmlns:m="http://schemas.openxmlformats.org/officeDocument/2006/math" xmlns:v="urn:schemas-microsoft-com:vml" xmlns:wp14="http://schemas.microsoft.com/office/word/2010/wordprocessingDrawing" xmlns:wp="http://schemas.openxmlformats.org/drawingml/2006/wordprocessingDrawing" xmlns:w10="urn:schemas-microsoft-com:office:word" xmlns:w="http://schemas.openxmlformats.org/wordprocessingml/2006/main" xmlns:w14="http://schemas.microsoft.com/office/word/2010/wordml" xmlns:w15="http://schemas.microsoft.com/office/word/2012/wordml" xmlns:w16cex="http://schemas.microsoft.com/office/word/2018/wordml/cex" xmlns:w16cid="http://schemas.microsoft.com/office/word/2016/wordml/cid" xmlns:w16="http://schemas.microsoft.com/office/word/2018/wordml" xmlns:w16sdtdh="http://schemas.microsoft.com/office/word/2020/wordml/sdtdatahash" xmlns:w16se="http://schemas.microsoft.com/office/word/2015/wordml/symex" xmlns:wpg="http://schemas.microsoft.com/office/word/2010/wordprocessingGroup" xmlns:wpi="http://schemas.microsoft.com/office/word/2010/wordprocessingInk" xmlns:wne="http://schemas.microsoft.com/office/word/2006/wordml" xmlns:wps="http://schemas.microsoft.com/office/word/2010/wordprocessingShape" mc:Ignorable="w14 w15 w16se w16cid w16 w16cex w16sdtdh wp14">
   <w:endnote w:type="separator" w:id="-1">
     <w:p>
       <w:r>
@@ -522,7 +522,7 @@
 </file>
 
 <file path=word/footer1.xml><?xml version="1.0" encoding="utf-8"?>
-<w:ftr xmlns:wpc="http://schemas.microsoft.com/office/word/2010/wordprocessingCanvas" xmlns:mc="http://schemas.openxmlformats.org/markup-compatibility/2006" xmlns:o="urn:schemas-microsoft-com:office:office" xmlns:r="http://schemas.openxmlformats.org/officeDocument/2006/relationships" xmlns:m="http://schemas.openxmlformats.org/officeDocument/2006/math" xmlns:v="urn:schemas-microsoft-com:vml" xmlns:wp14="http://schemas.microsoft.com/office/word/2010/wordprocessingDrawing" xmlns:wp="http://schemas.openxmlformats.org/drawingml/2006/wordprocessingDrawing" xmlns:w10="urn:schemas-microsoft-com:office:word" xmlns:w="http://schemas.openxmlformats.org/wordprocessingml/2006/main" xmlns:w14="http://schemas.microsoft.com/office/word/2010/wordml" xmlns:wpg="http://schemas.microsoft.com/office/word/2010/wordprocessingGroup" xmlns:wpi="http://schemas.microsoft.com/office/word/2010/wordprocessingInk" xmlns:wne="http://schemas.microsoft.com/office/word/2006/wordml" xmlns:wps="http://schemas.microsoft.com/office/word/2010/wordprocessingShape" mc:Ignorable="w14 wp14">
+<w:ftr xmlns:wpc="http://schemas.microsoft.com/office/word/2010/wordprocessingCanvas" xmlns:cx="http://schemas.microsoft.com/office/drawing/2014/chartex" xmlns:cx1="http://schemas.microsoft.com/office/drawing/2015/9/8/chartex" xmlns:cx2="http://schemas.microsoft.com/office/drawing/2015/10/21/chartex" xmlns:cx3="http://schemas.microsoft.com/office/drawing/2016/5/9/chartex" xmlns:cx4="http://schemas.microsoft.com/office/drawing/2016/5/10/chartex" xmlns:cx5="http://schemas.microsoft.com/office/drawing/2016/5/11/chartex" xmlns:cx6="http://schemas.microsoft.com/office/drawing/2016/5/12/chartex" xmlns:cx7="http://schemas.microsoft.com/office/drawing/2016/5/13/chartex" xmlns:cx8="http://schemas.microsoft.com/office/drawing/2016/5/14/chartex" xmlns:mc="http://schemas.openxmlformats.org/markup-compatibility/2006" xmlns:aink="http://schemas.microsoft.com/office/drawing/2016/ink" xmlns:am3d="http://schemas.microsoft.com/office/drawing/2017/model3d" xmlns:o="urn:schemas-microsoft-com:office:office" xmlns:oel="http://schemas.microsoft.com/office/2019/extlst" xmlns:r="http://schemas.openxmlformats.org/officeDocument/2006/relationships" xmlns:m="http://schemas.openxmlformats.org/officeDocument/2006/math" xmlns:v="urn:schemas-microsoft-com:vml" xmlns:wp14="http://schemas.microsoft.com/office/word/2010/wordprocessingDrawing" xmlns:wp="http://schemas.openxmlformats.org/drawingml/2006/wordprocessingDrawing" xmlns:w10="urn:schemas-microsoft-com:office:word" xmlns:w="http://schemas.openxmlformats.org/wordprocessingml/2006/main" xmlns:w14="http://schemas.microsoft.com/office/word/2010/wordml" xmlns:w15="http://schemas.microsoft.com/office/word/2012/wordml" xmlns:w16cex="http://schemas.microsoft.com/office/word/2018/wordml/cex" xmlns:w16cid="http://schemas.microsoft.com/office/word/2016/wordml/cid" xmlns:w16="http://schemas.microsoft.com/office/word/2018/wordml" xmlns:w16sdtdh="http://schemas.microsoft.com/office/word/2020/wordml/sdtdatahash" xmlns:w16se="http://schemas.microsoft.com/office/word/2015/wordml/symex" xmlns:wpg="http://schemas.microsoft.com/office/word/2010/wordprocessingGroup" xmlns:wpi="http://schemas.microsoft.com/office/word/2010/wordprocessingInk" xmlns:wne="http://schemas.microsoft.com/office/word/2006/wordml" xmlns:wps="http://schemas.microsoft.com/office/word/2010/wordprocessingShape" mc:Ignorable="w14 w15 w16se w16cid w16 w16cex w16sdtdh wp14">
   <w:p>
     <w:pPr>
       <w:pStyle w:val="Footer"/>
@@ -532,7 +532,7 @@
 </file>
 
 <file path=word/footer2.xml><?xml version="1.0" encoding="utf-8"?>
-<w:ftr xmlns:wpc="http://schemas.microsoft.com/office/word/2010/wordprocessingCanvas" xmlns:mc="http://schemas.openxmlformats.org/markup-compatibility/2006" xmlns:o="urn:schemas-microsoft-com:office:office" xmlns:r="http://schemas.openxmlformats.org/officeDocument/2006/relationships" xmlns:m="http://schemas.openxmlformats.org/officeDocument/2006/math" xmlns:v="urn:schemas-microsoft-com:vml" xmlns:wp14="http://schemas.microsoft.com/office/word/2010/wordprocessingDrawing" xmlns:wp="http://schemas.openxmlformats.org/drawingml/2006/wordprocessingDrawing" xmlns:w10="urn:schemas-microsoft-com:office:word" xmlns:w="http://schemas.openxmlformats.org/wordprocessingml/2006/main" xmlns:w14="http://schemas.microsoft.com/office/word/2010/wordml" xmlns:wpg="http://schemas.microsoft.com/office/word/2010/wordprocessingGroup" xmlns:wpi="http://schemas.microsoft.com/office/word/2010/wordprocessingInk" xmlns:wne="http://schemas.microsoft.com/office/word/2006/wordml" xmlns:wps="http://schemas.microsoft.com/office/word/2010/wordprocessingShape" mc:Ignorable="w14 wp14">
+<w:ftr xmlns:wpc="http://schemas.microsoft.com/office/word/2010/wordprocessingCanvas" xmlns:cx="http://schemas.microsoft.com/office/drawing/2014/chartex" xmlns:cx1="http://schemas.microsoft.com/office/drawing/2015/9/8/chartex" xmlns:cx2="http://schemas.microsoft.com/office/drawing/2015/10/21/chartex" xmlns:cx3="http://schemas.microsoft.com/office/drawing/2016/5/9/chartex" xmlns:cx4="http://schemas.microsoft.com/office/drawing/2016/5/10/chartex" xmlns:cx5="http://schemas.microsoft.com/office/drawing/2016/5/11/chartex" xmlns:cx6="http://schemas.microsoft.com/office/drawing/2016/5/12/chartex" xmlns:cx7="http://schemas.microsoft.com/office/drawing/2016/5/13/chartex" xmlns:cx8="http://schemas.microsoft.com/office/drawing/2016/5/14/chartex" xmlns:mc="http://schemas.openxmlformats.org/markup-compatibility/2006" xmlns:aink="http://schemas.microsoft.com/office/drawing/2016/ink" xmlns:am3d="http://schemas.microsoft.com/office/drawing/2017/model3d" xmlns:o="urn:schemas-microsoft-com:office:office" xmlns:oel="http://schemas.microsoft.com/office/2019/extlst" xmlns:r="http://schemas.openxmlformats.org/officeDocument/2006/relationships" xmlns:m="http://schemas.openxmlformats.org/officeDocument/2006/math" xmlns:v="urn:schemas-microsoft-com:vml" xmlns:wp14="http://schemas.microsoft.com/office/word/2010/wordprocessingDrawing" xmlns:wp="http://schemas.openxmlformats.org/drawingml/2006/wordprocessingDrawing" xmlns:w10="urn:schemas-microsoft-com:office:word" xmlns:w="http://schemas.openxmlformats.org/wordprocessingml/2006/main" xmlns:w14="http://schemas.microsoft.com/office/word/2010/wordml" xmlns:w15="http://schemas.microsoft.com/office/word/2012/wordml" xmlns:w16cex="http://schemas.microsoft.com/office/word/2018/wordml/cex" xmlns:w16cid="http://schemas.microsoft.com/office/word/2016/wordml/cid" xmlns:w16="http://schemas.microsoft.com/office/word/2018/wordml" xmlns:w16sdtdh="http://schemas.microsoft.com/office/word/2020/wordml/sdtdatahash" xmlns:w16se="http://schemas.microsoft.com/office/word/2015/wordml/symex" xmlns:wpg="http://schemas.microsoft.com/office/word/2010/wordprocessingGroup" xmlns:wpi="http://schemas.microsoft.com/office/word/2010/wordprocessingInk" xmlns:wne="http://schemas.microsoft.com/office/word/2006/wordml" xmlns:wps="http://schemas.microsoft.com/office/word/2010/wordprocessingShape" mc:Ignorable="w14 w15 w16se w16cid w16 w16cex w16sdtdh wp14">
   <w:sdt>
     <w:sdtPr>
       <w:id w:val="-624611784"/>
@@ -551,8 +551,6 @@
           </w:docPartObj>
         </w:sdtPr>
         <w:sdtContent>
-          <w:bookmarkStart w:id="0" w:name="_GoBack" w:displacedByCustomXml="prev"/>
-          <w:bookmarkEnd w:id="0" w:displacedByCustomXml="prev"/>
           <w:p>
             <w:pPr>
               <w:pStyle w:val="Footer"/>
@@ -650,7 +648,7 @@
 </file>
 
 <file path=word/footer3.xml><?xml version="1.0" encoding="utf-8"?>
-<w:ftr xmlns:wpc="http://schemas.microsoft.com/office/word/2010/wordprocessingCanvas" xmlns:mc="http://schemas.openxmlformats.org/markup-compatibility/2006" xmlns:o="urn:schemas-microsoft-com:office:office" xmlns:r="http://schemas.openxmlformats.org/officeDocument/2006/relationships" xmlns:m="http://schemas.openxmlformats.org/officeDocument/2006/math" xmlns:v="urn:schemas-microsoft-com:vml" xmlns:wp14="http://schemas.microsoft.com/office/word/2010/wordprocessingDrawing" xmlns:wp="http://schemas.openxmlformats.org/drawingml/2006/wordprocessingDrawing" xmlns:w10="urn:schemas-microsoft-com:office:word" xmlns:w="http://schemas.openxmlformats.org/wordprocessingml/2006/main" xmlns:w14="http://schemas.microsoft.com/office/word/2010/wordml" xmlns:wpg="http://schemas.microsoft.com/office/word/2010/wordprocessingGroup" xmlns:wpi="http://schemas.microsoft.com/office/word/2010/wordprocessingInk" xmlns:wne="http://schemas.microsoft.com/office/word/2006/wordml" xmlns:wps="http://schemas.microsoft.com/office/word/2010/wordprocessingShape" mc:Ignorable="w14 wp14">
+<w:ftr xmlns:wpc="http://schemas.microsoft.com/office/word/2010/wordprocessingCanvas" xmlns:cx="http://schemas.microsoft.com/office/drawing/2014/chartex" xmlns:cx1="http://schemas.microsoft.com/office/drawing/2015/9/8/chartex" xmlns:cx2="http://schemas.microsoft.com/office/drawing/2015/10/21/chartex" xmlns:cx3="http://schemas.microsoft.com/office/drawing/2016/5/9/chartex" xmlns:cx4="http://schemas.microsoft.com/office/drawing/2016/5/10/chartex" xmlns:cx5="http://schemas.microsoft.com/office/drawing/2016/5/11/chartex" xmlns:cx6="http://schemas.microsoft.com/office/drawing/2016/5/12/chartex" xmlns:cx7="http://schemas.microsoft.com/office/drawing/2016/5/13/chartex" xmlns:cx8="http://schemas.microsoft.com/office/drawing/2016/5/14/chartex" xmlns:mc="http://schemas.openxmlformats.org/markup-compatibility/2006" xmlns:aink="http://schemas.microsoft.com/office/drawing/2016/ink" xmlns:am3d="http://schemas.microsoft.com/office/drawing/2017/model3d" xmlns:o="urn:schemas-microsoft-com:office:office" xmlns:oel="http://schemas.microsoft.com/office/2019/extlst" xmlns:r="http://schemas.openxmlformats.org/officeDocument/2006/relationships" xmlns:m="http://schemas.openxmlformats.org/officeDocument/2006/math" xmlns:v="urn:schemas-microsoft-com:vml" xmlns:wp14="http://schemas.microsoft.com/office/word/2010/wordprocessingDrawing" xmlns:wp="http://schemas.openxmlformats.org/drawingml/2006/wordprocessingDrawing" xmlns:w10="urn:schemas-microsoft-com:office:word" xmlns:w="http://schemas.openxmlformats.org/wordprocessingml/2006/main" xmlns:w14="http://schemas.microsoft.com/office/word/2010/wordml" xmlns:w15="http://schemas.microsoft.com/office/word/2012/wordml" xmlns:w16cex="http://schemas.microsoft.com/office/word/2018/wordml/cex" xmlns:w16cid="http://schemas.microsoft.com/office/word/2016/wordml/cid" xmlns:w16="http://schemas.microsoft.com/office/word/2018/wordml" xmlns:w16sdtdh="http://schemas.microsoft.com/office/word/2020/wordml/sdtdatahash" xmlns:w16se="http://schemas.microsoft.com/office/word/2015/wordml/symex" xmlns:wpg="http://schemas.microsoft.com/office/word/2010/wordprocessingGroup" xmlns:wpi="http://schemas.microsoft.com/office/word/2010/wordprocessingInk" xmlns:wne="http://schemas.microsoft.com/office/word/2006/wordml" xmlns:wps="http://schemas.microsoft.com/office/word/2010/wordprocessingShape" mc:Ignorable="w14 w15 w16se w16cid w16 w16cex w16sdtdh wp14">
   <w:p>
     <w:pPr>
       <w:pStyle w:val="Footer"/>
@@ -660,7 +658,7 @@
 </file>
 
 <file path=word/footnotes.xml><?xml version="1.0" encoding="utf-8"?>
-<w:footnotes xmlns:wpc="http://schemas.microsoft.com/office/word/2010/wordprocessingCanvas" xmlns:mc="http://schemas.openxmlformats.org/markup-compatibility/2006" xmlns:o="urn:schemas-microsoft-com:office:office" xmlns:r="http://schemas.openxmlformats.org/officeDocument/2006/relationships" xmlns:m="http://schemas.openxmlformats.org/officeDocument/2006/math" xmlns:v="urn:schemas-microsoft-com:vml" xmlns:wp14="http://schemas.microsoft.com/office/word/2010/wordprocessingDrawing" xmlns:wp="http://schemas.openxmlformats.org/drawingml/2006/wordprocessingDrawing" xmlns:w10="urn:schemas-microsoft-com:office:word" xmlns:w="http://schemas.openxmlformats.org/wordprocessingml/2006/main" xmlns:w14="http://schemas.microsoft.com/office/word/2010/wordml" xmlns:wpg="http://schemas.microsoft.com/office/word/2010/wordprocessingGroup" xmlns:wpi="http://schemas.microsoft.com/office/word/2010/wordprocessingInk" xmlns:wne="http://schemas.microsoft.com/office/word/2006/wordml" xmlns:wps="http://schemas.microsoft.com/office/word/2010/wordprocessingShape" mc:Ignorable="w14 wp14">
+<w:footnotes xmlns:wpc="http://schemas.microsoft.com/office/word/2010/wordprocessingCanvas" xmlns:cx="http://schemas.microsoft.com/office/drawing/2014/chartex" xmlns:cx1="http://schemas.microsoft.com/office/drawing/2015/9/8/chartex" xmlns:cx2="http://schemas.microsoft.com/office/drawing/2015/10/21/chartex" xmlns:cx3="http://schemas.microsoft.com/office/drawing/2016/5/9/chartex" xmlns:cx4="http://schemas.microsoft.com/office/drawing/2016/5/10/chartex" xmlns:cx5="http://schemas.microsoft.com/office/drawing/2016/5/11/chartex" xmlns:cx6="http://schemas.microsoft.com/office/drawing/2016/5/12/chartex" xmlns:cx7="http://schemas.microsoft.com/office/drawing/2016/5/13/chartex" xmlns:cx8="http://schemas.microsoft.com/office/drawing/2016/5/14/chartex" xmlns:mc="http://schemas.openxmlformats.org/markup-compatibility/2006" xmlns:aink="http://schemas.microsoft.com/office/drawing/2016/ink" xmlns:am3d="http://schemas.microsoft.com/office/drawing/2017/model3d" xmlns:o="urn:schemas-microsoft-com:office:office" xmlns:oel="http://schemas.microsoft.com/office/2019/extlst" xmlns:r="http://schemas.openxmlformats.org/officeDocument/2006/relationships" xmlns:m="http://schemas.openxmlformats.org/officeDocument/2006/math" xmlns:v="urn:schemas-microsoft-com:vml" xmlns:wp14="http://schemas.microsoft.com/office/word/2010/wordprocessingDrawing" xmlns:wp="http://schemas.openxmlformats.org/drawingml/2006/wordprocessingDrawing" xmlns:w10="urn:schemas-microsoft-com:office:word" xmlns:w="http://schemas.openxmlformats.org/wordprocessingml/2006/main" xmlns:w14="http://schemas.microsoft.com/office/word/2010/wordml" xmlns:w15="http://schemas.microsoft.com/office/word/2012/wordml" xmlns:w16cex="http://schemas.microsoft.com/office/word/2018/wordml/cex" xmlns:w16cid="http://schemas.microsoft.com/office/word/2016/wordml/cid" xmlns:w16="http://schemas.microsoft.com/office/word/2018/wordml" xmlns:w16sdtdh="http://schemas.microsoft.com/office/word/2020/wordml/sdtdatahash" xmlns:w16se="http://schemas.microsoft.com/office/word/2015/wordml/symex" xmlns:wpg="http://schemas.microsoft.com/office/word/2010/wordprocessingGroup" xmlns:wpi="http://schemas.microsoft.com/office/word/2010/wordprocessingInk" xmlns:wne="http://schemas.microsoft.com/office/word/2006/wordml" xmlns:wps="http://schemas.microsoft.com/office/word/2010/wordprocessingShape" mc:Ignorable="w14 w15 w16se w16cid w16 w16cex w16sdtdh wp14">
   <w:footnote w:type="separator" w:id="-1">
     <w:p>
       <w:r>
@@ -679,7 +677,7 @@
 </file>
 
 <file path=word/header1.xml><?xml version="1.0" encoding="utf-8"?>
-<w:hdr xmlns:wpc="http://schemas.microsoft.com/office/word/2010/wordprocessingCanvas" xmlns:mc="http://schemas.openxmlformats.org/markup-compatibility/2006" xmlns:o="urn:schemas-microsoft-com:office:office" xmlns:r="http://schemas.openxmlformats.org/officeDocument/2006/relationships" xmlns:m="http://schemas.openxmlformats.org/officeDocument/2006/math" xmlns:v="urn:schemas-microsoft-com:vml" xmlns:wp14="http://schemas.microsoft.com/office/word/2010/wordprocessingDrawing" xmlns:wp="http://schemas.openxmlformats.org/drawingml/2006/wordprocessingDrawing" xmlns:w10="urn:schemas-microsoft-com:office:word" xmlns:w="http://schemas.openxmlformats.org/wordprocessingml/2006/main" xmlns:w14="http://schemas.microsoft.com/office/word/2010/wordml" xmlns:wpg="http://schemas.microsoft.com/office/word/2010/wordprocessingGroup" xmlns:wpi="http://schemas.microsoft.com/office/word/2010/wordprocessingInk" xmlns:wne="http://schemas.microsoft.com/office/word/2006/wordml" xmlns:wps="http://schemas.microsoft.com/office/word/2010/wordprocessingShape" mc:Ignorable="w14 wp14">
+<w:hdr xmlns:wpc="http://schemas.microsoft.com/office/word/2010/wordprocessingCanvas" xmlns:cx="http://schemas.microsoft.com/office/drawing/2014/chartex" xmlns:cx1="http://schemas.microsoft.com/office/drawing/2015/9/8/chartex" xmlns:cx2="http://schemas.microsoft.com/office/drawing/2015/10/21/chartex" xmlns:cx3="http://schemas.microsoft.com/office/drawing/2016/5/9/chartex" xmlns:cx4="http://schemas.microsoft.com/office/drawing/2016/5/10/chartex" xmlns:cx5="http://schemas.microsoft.com/office/drawing/2016/5/11/chartex" xmlns:cx6="http://schemas.microsoft.com/office/drawing/2016/5/12/chartex" xmlns:cx7="http://schemas.microsoft.com/office/drawing/2016/5/13/chartex" xmlns:cx8="http://schemas.microsoft.com/office/drawing/2016/5/14/chartex" xmlns:mc="http://schemas.openxmlformats.org/markup-compatibility/2006" xmlns:aink="http://schemas.microsoft.com/office/drawing/2016/ink" xmlns:am3d="http://schemas.microsoft.com/office/drawing/2017/model3d" xmlns:o="urn:schemas-microsoft-com:office:office" xmlns:oel="http://schemas.microsoft.com/office/2019/extlst" xmlns:r="http://schemas.openxmlformats.org/officeDocument/2006/relationships" xmlns:m="http://schemas.openxmlformats.org/officeDocument/2006/math" xmlns:v="urn:schemas-microsoft-com:vml" xmlns:wp14="http://schemas.microsoft.com/office/word/2010/wordprocessingDrawing" xmlns:wp="http://schemas.openxmlformats.org/drawingml/2006/wordprocessingDrawing" xmlns:w10="urn:schemas-microsoft-com:office:word" xmlns:w="http://schemas.openxmlformats.org/wordprocessingml/2006/main" xmlns:w14="http://schemas.microsoft.com/office/word/2010/wordml" xmlns:w15="http://schemas.microsoft.com/office/word/2012/wordml" xmlns:w16cex="http://schemas.microsoft.com/office/word/2018/wordml/cex" xmlns:w16cid="http://schemas.microsoft.com/office/word/2016/wordml/cid" xmlns:w16="http://schemas.microsoft.com/office/word/2018/wordml" xmlns:w16sdtdh="http://schemas.microsoft.com/office/word/2020/wordml/sdtdatahash" xmlns:w16se="http://schemas.microsoft.com/office/word/2015/wordml/symex" xmlns:wpg="http://schemas.microsoft.com/office/word/2010/wordprocessingGroup" xmlns:wpi="http://schemas.microsoft.com/office/word/2010/wordprocessingInk" xmlns:wne="http://schemas.microsoft.com/office/word/2006/wordml" xmlns:wps="http://schemas.microsoft.com/office/word/2010/wordprocessingShape" mc:Ignorable="w14 w15 w16se w16cid w16 w16cex w16sdtdh wp14">
   <w:p>
     <w:pPr>
       <w:pStyle w:val="Header"/>
@@ -689,7 +687,7 @@
 </file>
 
 <file path=word/header2.xml><?xml version="1.0" encoding="utf-8"?>
-<w:hdr xmlns:wpc="http://schemas.microsoft.com/office/word/2010/wordprocessingCanvas" xmlns:mc="http://schemas.openxmlformats.org/markup-compatibility/2006" xmlns:o="urn:schemas-microsoft-com:office:office" xmlns:r="http://schemas.openxmlformats.org/officeDocument/2006/relationships" xmlns:m="http://schemas.openxmlformats.org/officeDocument/2006/math" xmlns:v="urn:schemas-microsoft-com:vml" xmlns:wp14="http://schemas.microsoft.com/office/word/2010/wordprocessingDrawing" xmlns:wp="http://schemas.openxmlformats.org/drawingml/2006/wordprocessingDrawing" xmlns:w10="urn:schemas-microsoft-com:office:word" xmlns:w="http://schemas.openxmlformats.org/wordprocessingml/2006/main" xmlns:w14="http://schemas.microsoft.com/office/word/2010/wordml" xmlns:wpg="http://schemas.microsoft.com/office/word/2010/wordprocessingGroup" xmlns:wpi="http://schemas.microsoft.com/office/word/2010/wordprocessingInk" xmlns:wne="http://schemas.microsoft.com/office/word/2006/wordml" xmlns:wps="http://schemas.microsoft.com/office/word/2010/wordprocessingShape" mc:Ignorable="w14 wp14">
+<w:hdr xmlns:wpc="http://schemas.microsoft.com/office/word/2010/wordprocessingCanvas" xmlns:cx="http://schemas.microsoft.com/office/drawing/2014/chartex" xmlns:cx1="http://schemas.microsoft.com/office/drawing/2015/9/8/chartex" xmlns:cx2="http://schemas.microsoft.com/office/drawing/2015/10/21/chartex" xmlns:cx3="http://schemas.microsoft.com/office/drawing/2016/5/9/chartex" xmlns:cx4="http://schemas.microsoft.com/office/drawing/2016/5/10/chartex" xmlns:cx5="http://schemas.microsoft.com/office/drawing/2016/5/11/chartex" xmlns:cx6="http://schemas.microsoft.com/office/drawing/2016/5/12/chartex" xmlns:cx7="http://schemas.microsoft.com/office/drawing/2016/5/13/chartex" xmlns:cx8="http://schemas.microsoft.com/office/drawing/2016/5/14/chartex" xmlns:mc="http://schemas.openxmlformats.org/markup-compatibility/2006" xmlns:aink="http://schemas.microsoft.com/office/drawing/2016/ink" xmlns:am3d="http://schemas.microsoft.com/office/drawing/2017/model3d" xmlns:o="urn:schemas-microsoft-com:office:office" xmlns:oel="http://schemas.microsoft.com/office/2019/extlst" xmlns:r="http://schemas.openxmlformats.org/officeDocument/2006/relationships" xmlns:m="http://schemas.openxmlformats.org/officeDocument/2006/math" xmlns:v="urn:schemas-microsoft-com:vml" xmlns:wp14="http://schemas.microsoft.com/office/word/2010/wordprocessingDrawing" xmlns:wp="http://schemas.openxmlformats.org/drawingml/2006/wordprocessingDrawing" xmlns:w10="urn:schemas-microsoft-com:office:word" xmlns:w="http://schemas.openxmlformats.org/wordprocessingml/2006/main" xmlns:w14="http://schemas.microsoft.com/office/word/2010/wordml" xmlns:w15="http://schemas.microsoft.com/office/word/2012/wordml" xmlns:w16cex="http://schemas.microsoft.com/office/word/2018/wordml/cex" xmlns:w16cid="http://schemas.microsoft.com/office/word/2016/wordml/cid" xmlns:w16="http://schemas.microsoft.com/office/word/2018/wordml" xmlns:w16sdtdh="http://schemas.microsoft.com/office/word/2020/wordml/sdtdatahash" xmlns:w16se="http://schemas.microsoft.com/office/word/2015/wordml/symex" xmlns:wpg="http://schemas.microsoft.com/office/word/2010/wordprocessingGroup" xmlns:wpi="http://schemas.microsoft.com/office/word/2010/wordprocessingInk" xmlns:wne="http://schemas.microsoft.com/office/word/2006/wordml" xmlns:wps="http://schemas.microsoft.com/office/word/2010/wordprocessingShape" mc:Ignorable="w14 w15 w16se w16cid w16 w16cex w16sdtdh wp14">
   <w:tbl>
     <w:tblPr>
       <w:tblStyle w:val="TableGrid"/>
@@ -791,7 +789,7 @@
 </file>
 
 <file path=word/header3.xml><?xml version="1.0" encoding="utf-8"?>
-<w:hdr xmlns:wpc="http://schemas.microsoft.com/office/word/2010/wordprocessingCanvas" xmlns:mc="http://schemas.openxmlformats.org/markup-compatibility/2006" xmlns:o="urn:schemas-microsoft-com:office:office" xmlns:r="http://schemas.openxmlformats.org/officeDocument/2006/relationships" xmlns:m="http://schemas.openxmlformats.org/officeDocument/2006/math" xmlns:v="urn:schemas-microsoft-com:vml" xmlns:wp14="http://schemas.microsoft.com/office/word/2010/wordprocessingDrawing" xmlns:wp="http://schemas.openxmlformats.org/drawingml/2006/wordprocessingDrawing" xmlns:w10="urn:schemas-microsoft-com:office:word" xmlns:w="http://schemas.openxmlformats.org/wordprocessingml/2006/main" xmlns:w14="http://schemas.microsoft.com/office/word/2010/wordml" xmlns:wpg="http://schemas.microsoft.com/office/word/2010/wordprocessingGroup" xmlns:wpi="http://schemas.microsoft.com/office/word/2010/wordprocessingInk" xmlns:wne="http://schemas.microsoft.com/office/word/2006/wordml" xmlns:wps="http://schemas.microsoft.com/office/word/2010/wordprocessingShape" mc:Ignorable="w14 wp14">
+<w:hdr xmlns:wpc="http://schemas.microsoft.com/office/word/2010/wordprocessingCanvas" xmlns:cx="http://schemas.microsoft.com/office/drawing/2014/chartex" xmlns:cx1="http://schemas.microsoft.com/office/drawing/2015/9/8/chartex" xmlns:cx2="http://schemas.microsoft.com/office/drawing/2015/10/21/chartex" xmlns:cx3="http://schemas.microsoft.com/office/drawing/2016/5/9/chartex" xmlns:cx4="http://schemas.microsoft.com/office/drawing/2016/5/10/chartex" xmlns:cx5="http://schemas.microsoft.com/office/drawing/2016/5/11/chartex" xmlns:cx6="http://schemas.microsoft.com/office/drawing/2016/5/12/chartex" xmlns:cx7="http://schemas.microsoft.com/office/drawing/2016/5/13/chartex" xmlns:cx8="http://schemas.microsoft.com/office/drawing/2016/5/14/chartex" xmlns:mc="http://schemas.openxmlformats.org/markup-compatibility/2006" xmlns:aink="http://schemas.microsoft.com/office/drawing/2016/ink" xmlns:am3d="http://schemas.microsoft.com/office/drawing/2017/model3d" xmlns:o="urn:schemas-microsoft-com:office:office" xmlns:oel="http://schemas.microsoft.com/office/2019/extlst" xmlns:r="http://schemas.openxmlformats.org/officeDocument/2006/relationships" xmlns:m="http://schemas.openxmlformats.org/officeDocument/2006/math" xmlns:v="urn:schemas-microsoft-com:vml" xmlns:wp14="http://schemas.microsoft.com/office/word/2010/wordprocessingDrawing" xmlns:wp="http://schemas.openxmlformats.org/drawingml/2006/wordprocessingDrawing" xmlns:w10="urn:schemas-microsoft-com:office:word" xmlns:w="http://schemas.openxmlformats.org/wordprocessingml/2006/main" xmlns:w14="http://schemas.microsoft.com/office/word/2010/wordml" xmlns:w15="http://schemas.microsoft.com/office/word/2012/wordml" xmlns:w16cex="http://schemas.microsoft.com/office/word/2018/wordml/cex" xmlns:w16cid="http://schemas.microsoft.com/office/word/2016/wordml/cid" xmlns:w16="http://schemas.microsoft.com/office/word/2018/wordml" xmlns:w16sdtdh="http://schemas.microsoft.com/office/word/2020/wordml/sdtdatahash" xmlns:w16se="http://schemas.microsoft.com/office/word/2015/wordml/symex" xmlns:wpg="http://schemas.microsoft.com/office/word/2010/wordprocessingGroup" xmlns:wpi="http://schemas.microsoft.com/office/word/2010/wordprocessingInk" xmlns:wne="http://schemas.microsoft.com/office/word/2006/wordml" xmlns:wps="http://schemas.microsoft.com/office/word/2010/wordprocessingShape" mc:Ignorable="w14 w15 w16se w16cid w16 w16cex w16sdtdh wp14">
   <w:p>
     <w:pPr>
       <w:pStyle w:val="Header"/>
@@ -801,7 +799,7 @@
 </file>
 
 <file path=word/styles.xml><?xml version="1.0" encoding="utf-8"?>
-<w:styles xmlns:mc="http://schemas.openxmlformats.org/markup-compatibility/2006" xmlns:r="http://schemas.openxmlformats.org/officeDocument/2006/relationships" xmlns:w="http://schemas.openxmlformats.org/wordprocessingml/2006/main" xmlns:w14="http://schemas.microsoft.com/office/word/2010/wordml" mc:Ignorable="w14">
+<w:styles xmlns:mc="http://schemas.openxmlformats.org/markup-compatibility/2006" xmlns:r="http://schemas.openxmlformats.org/officeDocument/2006/relationships" xmlns:w="http://schemas.openxmlformats.org/wordprocessingml/2006/main" xmlns:w14="http://schemas.microsoft.com/office/word/2010/wordml" xmlns:w15="http://schemas.microsoft.com/office/word/2012/wordml" xmlns:w16cex="http://schemas.microsoft.com/office/word/2018/wordml/cex" xmlns:w16cid="http://schemas.microsoft.com/office/word/2016/wordml/cid" xmlns:w16="http://schemas.microsoft.com/office/word/2018/wordml" xmlns:w16sdtdh="http://schemas.microsoft.com/office/word/2020/wordml/sdtdatahash" xmlns:w16se="http://schemas.microsoft.com/office/word/2015/wordml/symex" mc:Ignorable="w14 w15 w16se w16cid w16 w16cex w16sdtdh">
   <w:docDefaults>
     <w:rPrDefault>
       <w:rPr>
@@ -813,144 +811,383 @@
     </w:rPrDefault>
     <w:pPrDefault/>
   </w:docDefaults>
-  <w:latentStyles w:defLockedState="0" w:defUIPriority="99" w:defSemiHidden="1" w:defUnhideWhenUsed="1" w:defQFormat="0" w:count="267">
-    <w:lsdException w:name="Normal" w:semiHidden="0" w:uiPriority="0" w:unhideWhenUsed="0" w:qFormat="1"/>
-    <w:lsdException w:name="heading 1" w:semiHidden="0" w:uiPriority="9" w:unhideWhenUsed="0" w:qFormat="1"/>
-    <w:lsdException w:name="heading 2" w:uiPriority="9" w:qFormat="1"/>
-    <w:lsdException w:name="heading 3" w:uiPriority="9" w:qFormat="1"/>
-    <w:lsdException w:name="heading 4" w:uiPriority="9" w:qFormat="1"/>
-    <w:lsdException w:name="heading 5" w:uiPriority="9" w:qFormat="1"/>
-    <w:lsdException w:name="heading 6" w:uiPriority="9" w:qFormat="1"/>
-    <w:lsdException w:name="heading 7" w:uiPriority="9" w:qFormat="1"/>
-    <w:lsdException w:name="heading 8" w:uiPriority="9" w:qFormat="1"/>
-    <w:lsdException w:name="heading 9" w:uiPriority="9" w:qFormat="1"/>
-    <w:lsdException w:name="toc 1" w:uiPriority="39"/>
-    <w:lsdException w:name="toc 2" w:uiPriority="39"/>
-    <w:lsdException w:name="toc 3" w:uiPriority="39"/>
-    <w:lsdException w:name="toc 4" w:uiPriority="39"/>
-    <w:lsdException w:name="toc 5" w:uiPriority="39"/>
-    <w:lsdException w:name="toc 6" w:uiPriority="39"/>
-    <w:lsdException w:name="toc 7" w:uiPriority="39"/>
-    <w:lsdException w:name="toc 8" w:uiPriority="39"/>
-    <w:lsdException w:name="toc 9" w:uiPriority="39"/>
-    <w:lsdException w:name="caption" w:uiPriority="35" w:qFormat="1"/>
-    <w:lsdException w:name="Title" w:semiHidden="0" w:uiPriority="10" w:unhideWhenUsed="0" w:qFormat="1"/>
-    <w:lsdException w:name="Default Paragraph Font" w:uiPriority="1"/>
-    <w:lsdException w:name="Subtitle" w:semiHidden="0" w:uiPriority="11" w:unhideWhenUsed="0" w:qFormat="1"/>
-    <w:lsdException w:name="Strong" w:semiHidden="0" w:uiPriority="22" w:unhideWhenUsed="0" w:qFormat="1"/>
-    <w:lsdException w:name="Emphasis" w:semiHidden="0" w:uiPriority="20" w:unhideWhenUsed="0" w:qFormat="1"/>
-    <w:lsdException w:name="Table Grid" w:semiHidden="0" w:uiPriority="39" w:unhideWhenUsed="0"/>
-    <w:lsdException w:name="Placeholder Text" w:unhideWhenUsed="0"/>
-    <w:lsdException w:name="No Spacing" w:semiHidden="0" w:uiPriority="1" w:unhideWhenUsed="0" w:qFormat="1"/>
-    <w:lsdException w:name="Light Shading" w:semiHidden="0" w:uiPriority="60" w:unhideWhenUsed="0"/>
-    <w:lsdException w:name="Light List" w:semiHidden="0" w:uiPriority="61" w:unhideWhenUsed="0"/>
-    <w:lsdException w:name="Light Grid" w:semiHidden="0" w:uiPriority="62" w:unhideWhenUsed="0"/>
-    <w:lsdException w:name="Medium Shading 1" w:semiHidden="0" w:uiPriority="63" w:unhideWhenUsed="0"/>
-    <w:lsdException w:name="Medium Shading 2" w:semiHidden="0" w:uiPriority="64" w:unhideWhenUsed="0"/>
-    <w:lsdException w:name="Medium List 1" w:semiHidden="0" w:uiPriority="65" w:unhideWhenUsed="0"/>
-    <w:lsdException w:name="Medium List 2" w:semiHidden="0" w:uiPriority="66" w:unhideWhenUsed="0"/>
-    <w:lsdException w:name="Medium Grid 1" w:semiHidden="0" w:uiPriority="67" w:unhideWhenUsed="0"/>
-    <w:lsdException w:name="Medium Grid 2" w:semiHidden="0" w:uiPriority="68" w:unhideWhenUsed="0"/>
-    <w:lsdException w:name="Medium Grid 3" w:semiHidden="0" w:uiPriority="69" w:unhideWhenUsed="0"/>
-    <w:lsdException w:name="Dark List" w:semiHidden="0" w:uiPriority="70" w:unhideWhenUsed="0"/>
-    <w:lsdException w:name="Colorful Shading" w:semiHidden="0" w:uiPriority="71" w:unhideWhenUsed="0"/>
-    <w:lsdException w:name="Colorful List" w:semiHidden="0" w:uiPriority="72" w:unhideWhenUsed="0"/>
-    <w:lsdException w:name="Colorful Grid" w:semiHidden="0" w:uiPriority="73" w:unhideWhenUsed="0"/>
-    <w:lsdException w:name="Light Shading Accent 1" w:semiHidden="0" w:uiPriority="60" w:unhideWhenUsed="0"/>
-    <w:lsdException w:name="Light List Accent 1" w:semiHidden="0" w:uiPriority="61" w:unhideWhenUsed="0"/>
-    <w:lsdException w:name="Light Grid Accent 1" w:semiHidden="0" w:uiPriority="62" w:unhideWhenUsed="0"/>
-    <w:lsdException w:name="Medium Shading 1 Accent 1" w:semiHidden="0" w:uiPriority="63" w:unhideWhenUsed="0"/>
-    <w:lsdException w:name="Medium Shading 2 Accent 1" w:semiHidden="0" w:uiPriority="64" w:unhideWhenUsed="0"/>
-    <w:lsdException w:name="Medium List 1 Accent 1" w:semiHidden="0" w:uiPriority="65" w:unhideWhenUsed="0"/>
-    <w:lsdException w:name="Revision" w:unhideWhenUsed="0"/>
-    <w:lsdException w:name="List Paragraph" w:semiHidden="0" w:uiPriority="34" w:unhideWhenUsed="0" w:qFormat="1"/>
-    <w:lsdException w:name="Quote" w:semiHidden="0" w:uiPriority="29" w:unhideWhenUsed="0" w:qFormat="1"/>
-    <w:lsdException w:name="Intense Quote" w:semiHidden="0" w:uiPriority="30" w:unhideWhenUsed="0" w:qFormat="1"/>
-    <w:lsdException w:name="Medium List 2 Accent 1" w:semiHidden="0" w:uiPriority="66" w:unhideWhenUsed="0"/>
-    <w:lsdException w:name="Medium Grid 1 Accent 1" w:semiHidden="0" w:uiPriority="67" w:unhideWhenUsed="0"/>
-    <w:lsdException w:name="Medium Grid 2 Accent 1" w:semiHidden="0" w:uiPriority="68" w:unhideWhenUsed="0"/>
-    <w:lsdException w:name="Medium Grid 3 Accent 1" w:semiHidden="0" w:uiPriority="69" w:unhideWhenUsed="0"/>
-    <w:lsdException w:name="Dark List Accent 1" w:semiHidden="0" w:uiPriority="70" w:unhideWhenUsed="0"/>
-    <w:lsdException w:name="Colorful Shading Accent 1" w:semiHidden="0" w:uiPriority="71" w:unhideWhenUsed="0"/>
-    <w:lsdException w:name="Colorful List Accent 1" w:semiHidden="0" w:uiPriority="72" w:unhideWhenUsed="0"/>
-    <w:lsdException w:name="Colorful Grid Accent 1" w:semiHidden="0" w:uiPriority="73" w:unhideWhenUsed="0"/>
-    <w:lsdException w:name="Light Shading Accent 2" w:semiHidden="0" w:uiPriority="60" w:unhideWhenUsed="0"/>
-    <w:lsdException w:name="Light List Accent 2" w:semiHidden="0" w:uiPriority="61" w:unhideWhenUsed="0"/>
-    <w:lsdException w:name="Light Grid Accent 2" w:semiHidden="0" w:uiPriority="62" w:unhideWhenUsed="0"/>
-    <w:lsdException w:name="Medium Shading 1 Accent 2" w:semiHidden="0" w:uiPriority="63" w:unhideWhenUsed="0"/>
-    <w:lsdException w:name="Medium Shading 2 Accent 2" w:semiHidden="0" w:uiPriority="64" w:unhideWhenUsed="0"/>
-    <w:lsdException w:name="Medium List 1 Accent 2" w:semiHidden="0" w:uiPriority="65" w:unhideWhenUsed="0"/>
-    <w:lsdException w:name="Medium List 2 Accent 2" w:semiHidden="0" w:uiPriority="66" w:unhideWhenUsed="0"/>
-    <w:lsdException w:name="Medium Grid 1 Accent 2" w:semiHidden="0" w:uiPriority="67" w:unhideWhenUsed="0"/>
-    <w:lsdException w:name="Medium Grid 2 Accent 2" w:semiHidden="0" w:uiPriority="68" w:unhideWhenUsed="0"/>
-    <w:lsdException w:name="Medium Grid 3 Accent 2" w:semiHidden="0" w:uiPriority="69" w:unhideWhenUsed="0"/>
-    <w:lsdException w:name="Dark List Accent 2" w:semiHidden="0" w:uiPriority="70" w:unhideWhenUsed="0"/>
-    <w:lsdException w:name="Colorful Shading Accent 2" w:semiHidden="0" w:uiPriority="71" w:unhideWhenUsed="0"/>
-    <w:lsdException w:name="Colorful List Accent 2" w:semiHidden="0" w:uiPriority="72" w:unhideWhenUsed="0"/>
-    <w:lsdException w:name="Colorful Grid Accent 2" w:semiHidden="0" w:uiPriority="73" w:unhideWhenUsed="0"/>
-    <w:lsdException w:name="Light Shading Accent 3" w:semiHidden="0" w:uiPriority="60" w:unhideWhenUsed="0"/>
-    <w:lsdException w:name="Light List Accent 3" w:semiHidden="0" w:uiPriority="61" w:unhideWhenUsed="0"/>
-    <w:lsdException w:name="Light Grid Accent 3" w:semiHidden="0" w:uiPriority="62" w:unhideWhenUsed="0"/>
-    <w:lsdException w:name="Medium Shading 1 Accent 3" w:semiHidden="0" w:uiPriority="63" w:unhideWhenUsed="0"/>
-    <w:lsdException w:name="Medium Shading 2 Accent 3" w:semiHidden="0" w:uiPriority="64" w:unhideWhenUsed="0"/>
-    <w:lsdException w:name="Medium List 1 Accent 3" w:semiHidden="0" w:uiPriority="65" w:unhideWhenUsed="0"/>
-    <w:lsdException w:name="Medium List 2 Accent 3" w:semiHidden="0" w:uiPriority="66" w:unhideWhenUsed="0"/>
-    <w:lsdException w:name="Medium Grid 1 Accent 3" w:semiHidden="0" w:uiPriority="67" w:unhideWhenUsed="0"/>
-    <w:lsdException w:name="Medium Grid 2 Accent 3" w:semiHidden="0" w:uiPriority="68" w:unhideWhenUsed="0"/>
-    <w:lsdException w:name="Medium Grid 3 Accent 3" w:semiHidden="0" w:uiPriority="69" w:unhideWhenUsed="0"/>
-    <w:lsdException w:name="Dark List Accent 3" w:semiHidden="0" w:uiPriority="70" w:unhideWhenUsed="0"/>
-    <w:lsdException w:name="Colorful Shading Accent 3" w:semiHidden="0" w:uiPriority="71" w:unhideWhenUsed="0"/>
-    <w:lsdException w:name="Colorful List Accent 3" w:semiHidden="0" w:uiPriority="72" w:unhideWhenUsed="0"/>
-    <w:lsdException w:name="Colorful Grid Accent 3" w:semiHidden="0" w:uiPriority="73" w:unhideWhenUsed="0"/>
-    <w:lsdException w:name="Light Shading Accent 4" w:semiHidden="0" w:uiPriority="60" w:unhideWhenUsed="0"/>
-    <w:lsdException w:name="Light List Accent 4" w:semiHidden="0" w:uiPriority="61" w:unhideWhenUsed="0"/>
-    <w:lsdException w:name="Light Grid Accent 4" w:semiHidden="0" w:uiPriority="62" w:unhideWhenUsed="0"/>
-    <w:lsdException w:name="Medium Shading 1 Accent 4" w:semiHidden="0" w:uiPriority="63" w:unhideWhenUsed="0"/>
-    <w:lsdException w:name="Medium Shading 2 Accent 4" w:semiHidden="0" w:uiPriority="64" w:unhideWhenUsed="0"/>
-    <w:lsdException w:name="Medium List 1 Accent 4" w:semiHidden="0" w:uiPriority="65" w:unhideWhenUsed="0"/>
-    <w:lsdException w:name="Medium List 2 Accent 4" w:semiHidden="0" w:uiPriority="66" w:unhideWhenUsed="0"/>
-    <w:lsdException w:name="Medium Grid 1 Accent 4" w:semiHidden="0" w:uiPriority="67" w:unhideWhenUsed="0"/>
-    <w:lsdException w:name="Medium Grid 2 Accent 4" w:semiHidden="0" w:uiPriority="68" w:unhideWhenUsed="0"/>
-    <w:lsdException w:name="Medium Grid 3 Accent 4" w:semiHidden="0" w:uiPriority="69" w:unhideWhenUsed="0"/>
-    <w:lsdException w:name="Dark List Accent 4" w:semiHidden="0" w:uiPriority="70" w:unhideWhenUsed="0"/>
-    <w:lsdException w:name="Colorful Shading Accent 4" w:semiHidden="0" w:uiPriority="71" w:unhideWhenUsed="0"/>
-    <w:lsdException w:name="Colorful List Accent 4" w:semiHidden="0" w:uiPriority="72" w:unhideWhenUsed="0"/>
-    <w:lsdException w:name="Colorful Grid Accent 4" w:semiHidden="0" w:uiPriority="73" w:unhideWhenUsed="0"/>
-    <w:lsdException w:name="Light Shading Accent 5" w:semiHidden="0" w:uiPriority="60" w:unhideWhenUsed="0"/>
-    <w:lsdException w:name="Light List Accent 5" w:semiHidden="0" w:uiPriority="61" w:unhideWhenUsed="0"/>
-    <w:lsdException w:name="Light Grid Accent 5" w:semiHidden="0" w:uiPriority="62" w:unhideWhenUsed="0"/>
-    <w:lsdException w:name="Medium Shading 1 Accent 5" w:semiHidden="0" w:uiPriority="63" w:unhideWhenUsed="0"/>
-    <w:lsdException w:name="Medium Shading 2 Accent 5" w:semiHidden="0" w:uiPriority="64" w:unhideWhenUsed="0"/>
-    <w:lsdException w:name="Medium List 1 Accent 5" w:semiHidden="0" w:uiPriority="65" w:unhideWhenUsed="0"/>
-    <w:lsdException w:name="Medium List 2 Accent 5" w:semiHidden="0" w:uiPriority="66" w:unhideWhenUsed="0"/>
-    <w:lsdException w:name="Medium Grid 1 Accent 5" w:semiHidden="0" w:uiPriority="67" w:unhideWhenUsed="0"/>
-    <w:lsdException w:name="Medium Grid 2 Accent 5" w:semiHidden="0" w:uiPriority="68" w:unhideWhenUsed="0"/>
-    <w:lsdException w:name="Medium Grid 3 Accent 5" w:semiHidden="0" w:uiPriority="69" w:unhideWhenUsed="0"/>
-    <w:lsdException w:name="Dark List Accent 5" w:semiHidden="0" w:uiPriority="70" w:unhideWhenUsed="0"/>
-    <w:lsdException w:name="Colorful Shading Accent 5" w:semiHidden="0" w:uiPriority="71" w:unhideWhenUsed="0"/>
-    <w:lsdException w:name="Colorful List Accent 5" w:semiHidden="0" w:uiPriority="72" w:unhideWhenUsed="0"/>
-    <w:lsdException w:name="Colorful Grid Accent 5" w:semiHidden="0" w:uiPriority="73" w:unhideWhenUsed="0"/>
-    <w:lsdException w:name="Light Shading Accent 6" w:semiHidden="0" w:uiPriority="60" w:unhideWhenUsed="0"/>
-    <w:lsdException w:name="Light List Accent 6" w:semiHidden="0" w:uiPriority="61" w:unhideWhenUsed="0"/>
-    <w:lsdException w:name="Light Grid Accent 6" w:semiHidden="0" w:uiPriority="62" w:unhideWhenUsed="0"/>
-    <w:lsdException w:name="Medium Shading 1 Accent 6" w:semiHidden="0" w:uiPriority="63" w:unhideWhenUsed="0"/>
-    <w:lsdException w:name="Medium Shading 2 Accent 6" w:semiHidden="0" w:uiPriority="64" w:unhideWhenUsed="0"/>
-    <w:lsdException w:name="Medium List 1 Accent 6" w:semiHidden="0" w:uiPriority="65" w:unhideWhenUsed="0"/>
-    <w:lsdException w:name="Medium List 2 Accent 6" w:semiHidden="0" w:uiPriority="66" w:unhideWhenUsed="0"/>
-    <w:lsdException w:name="Medium Grid 1 Accent 6" w:semiHidden="0" w:uiPriority="67" w:unhideWhenUsed="0"/>
-    <w:lsdException w:name="Medium Grid 2 Accent 6" w:semiHidden="0" w:uiPriority="68" w:unhideWhenUsed="0"/>
-    <w:lsdException w:name="Medium Grid 3 Accent 6" w:semiHidden="0" w:uiPriority="69" w:unhideWhenUsed="0"/>
-    <w:lsdException w:name="Dark List Accent 6" w:semiHidden="0" w:uiPriority="70" w:unhideWhenUsed="0"/>
-    <w:lsdException w:name="Colorful Shading Accent 6" w:semiHidden="0" w:uiPriority="71" w:unhideWhenUsed="0"/>
-    <w:lsdException w:name="Colorful List Accent 6" w:semiHidden="0" w:uiPriority="72" w:unhideWhenUsed="0"/>
-    <w:lsdException w:name="Colorful Grid Accent 6" w:semiHidden="0" w:uiPriority="73" w:unhideWhenUsed="0"/>
-    <w:lsdException w:name="Subtle Emphasis" w:semiHidden="0" w:uiPriority="19" w:unhideWhenUsed="0" w:qFormat="1"/>
-    <w:lsdException w:name="Intense Emphasis" w:semiHidden="0" w:uiPriority="21" w:unhideWhenUsed="0" w:qFormat="1"/>
-    <w:lsdException w:name="Subtle Reference" w:semiHidden="0" w:uiPriority="31" w:unhideWhenUsed="0" w:qFormat="1"/>
-    <w:lsdException w:name="Intense Reference" w:semiHidden="0" w:uiPriority="32" w:unhideWhenUsed="0" w:qFormat="1"/>
-    <w:lsdException w:name="Book Title" w:semiHidden="0" w:uiPriority="33" w:unhideWhenUsed="0" w:qFormat="1"/>
-    <w:lsdException w:name="Bibliography" w:uiPriority="37"/>
-    <w:lsdException w:name="TOC Heading" w:uiPriority="39" w:qFormat="1"/>
+  <w:latentStyles w:defLockedState="0" w:defUIPriority="99" w:defSemiHidden="0" w:defUnhideWhenUsed="0" w:defQFormat="0" w:count="376">
+    <w:lsdException w:name="Normal" w:uiPriority="0" w:qFormat="1"/>
+    <w:lsdException w:name="heading 1" w:uiPriority="9" w:qFormat="1"/>
+    <w:lsdException w:name="heading 2" w:semiHidden="1" w:uiPriority="9" w:unhideWhenUsed="1" w:qFormat="1"/>
+    <w:lsdException w:name="heading 3" w:semiHidden="1" w:uiPriority="9" w:unhideWhenUsed="1" w:qFormat="1"/>
+    <w:lsdException w:name="heading 4" w:semiHidden="1" w:uiPriority="9" w:unhideWhenUsed="1" w:qFormat="1"/>
+    <w:lsdException w:name="heading 5" w:semiHidden="1" w:uiPriority="9" w:unhideWhenUsed="1" w:qFormat="1"/>
+    <w:lsdException w:name="heading 6" w:semiHidden="1" w:uiPriority="9" w:unhideWhenUsed="1" w:qFormat="1"/>
+    <w:lsdException w:name="heading 7" w:semiHidden="1" w:uiPriority="9" w:unhideWhenUsed="1" w:qFormat="1"/>
+    <w:lsdException w:name="heading 8" w:semiHidden="1" w:uiPriority="9" w:unhideWhenUsed="1" w:qFormat="1"/>
+    <w:lsdException w:name="heading 9" w:semiHidden="1" w:uiPriority="9" w:unhideWhenUsed="1" w:qFormat="1"/>
+    <w:lsdException w:name="index 1" w:semiHidden="1" w:unhideWhenUsed="1"/>
+    <w:lsdException w:name="index 2" w:semiHidden="1" w:unhideWhenUsed="1"/>
+    <w:lsdException w:name="index 3" w:semiHidden="1" w:unhideWhenUsed="1"/>
+    <w:lsdException w:name="index 4" w:semiHidden="1" w:unhideWhenUsed="1"/>
+    <w:lsdException w:name="index 5" w:semiHidden="1" w:unhideWhenUsed="1"/>
+    <w:lsdException w:name="index 6" w:semiHidden="1" w:unhideWhenUsed="1"/>
+    <w:lsdException w:name="index 7" w:semiHidden="1" w:unhideWhenUsed="1"/>
+    <w:lsdException w:name="index 8" w:semiHidden="1" w:unhideWhenUsed="1"/>
+    <w:lsdException w:name="index 9" w:semiHidden="1" w:unhideWhenUsed="1"/>
+    <w:lsdException w:name="toc 1" w:semiHidden="1" w:uiPriority="39" w:unhideWhenUsed="1"/>
+    <w:lsdException w:name="toc 2" w:semiHidden="1" w:uiPriority="39" w:unhideWhenUsed="1"/>
+    <w:lsdException w:name="toc 3" w:semiHidden="1" w:uiPriority="39" w:unhideWhenUsed="1"/>
+    <w:lsdException w:name="toc 4" w:semiHidden="1" w:uiPriority="39" w:unhideWhenUsed="1"/>
+    <w:lsdException w:name="toc 5" w:semiHidden="1" w:uiPriority="39" w:unhideWhenUsed="1"/>
+    <w:lsdException w:name="toc 6" w:semiHidden="1" w:uiPriority="39" w:unhideWhenUsed="1"/>
+    <w:lsdException w:name="toc 7" w:semiHidden="1" w:uiPriority="39" w:unhideWhenUsed="1"/>
+    <w:lsdException w:name="toc 8" w:semiHidden="1" w:uiPriority="39" w:unhideWhenUsed="1"/>
+    <w:lsdException w:name="toc 9" w:semiHidden="1" w:uiPriority="39" w:unhideWhenUsed="1"/>
+    <w:lsdException w:name="Normal Indent" w:semiHidden="1" w:unhideWhenUsed="1"/>
+    <w:lsdException w:name="footnote text" w:semiHidden="1" w:unhideWhenUsed="1"/>
+    <w:lsdException w:name="annotation text" w:semiHidden="1" w:unhideWhenUsed="1"/>
+    <w:lsdException w:name="header" w:semiHidden="1" w:unhideWhenUsed="1"/>
+    <w:lsdException w:name="footer" w:semiHidden="1" w:unhideWhenUsed="1"/>
+    <w:lsdException w:name="index heading" w:semiHidden="1" w:unhideWhenUsed="1"/>
+    <w:lsdException w:name="caption" w:semiHidden="1" w:uiPriority="35" w:unhideWhenUsed="1" w:qFormat="1"/>
+    <w:lsdException w:name="table of figures" w:semiHidden="1" w:unhideWhenUsed="1"/>
+    <w:lsdException w:name="envelope address" w:semiHidden="1" w:unhideWhenUsed="1"/>
+    <w:lsdException w:name="envelope return" w:semiHidden="1" w:unhideWhenUsed="1"/>
+    <w:lsdException w:name="footnote reference" w:semiHidden="1" w:unhideWhenUsed="1"/>
+    <w:lsdException w:name="annotation reference" w:semiHidden="1" w:unhideWhenUsed="1"/>
+    <w:lsdException w:name="line number" w:semiHidden="1" w:unhideWhenUsed="1"/>
+    <w:lsdException w:name="page number" w:semiHidden="1" w:unhideWhenUsed="1"/>
+    <w:lsdException w:name="endnote reference" w:semiHidden="1" w:unhideWhenUsed="1"/>
+    <w:lsdException w:name="endnote text" w:semiHidden="1" w:unhideWhenUsed="1"/>
+    <w:lsdException w:name="table of authorities" w:semiHidden="1" w:unhideWhenUsed="1"/>
+    <w:lsdException w:name="macro" w:semiHidden="1" w:unhideWhenUsed="1"/>
+    <w:lsdException w:name="toa heading" w:semiHidden="1" w:unhideWhenUsed="1"/>
+    <w:lsdException w:name="List" w:semiHidden="1" w:unhideWhenUsed="1"/>
+    <w:lsdException w:name="List Bullet" w:semiHidden="1" w:unhideWhenUsed="1"/>
+    <w:lsdException w:name="List Number" w:semiHidden="1" w:unhideWhenUsed="1"/>
+    <w:lsdException w:name="List 2" w:semiHidden="1" w:unhideWhenUsed="1"/>
+    <w:lsdException w:name="List 3" w:semiHidden="1" w:unhideWhenUsed="1"/>
+    <w:lsdException w:name="List 4" w:semiHidden="1" w:unhideWhenUsed="1"/>
+    <w:lsdException w:name="List 5" w:semiHidden="1" w:unhideWhenUsed="1"/>
+    <w:lsdException w:name="List Bullet 2" w:semiHidden="1" w:unhideWhenUsed="1"/>
+    <w:lsdException w:name="List Bullet 3" w:semiHidden="1" w:unhideWhenUsed="1"/>
+    <w:lsdException w:name="List Bullet 4" w:semiHidden="1" w:unhideWhenUsed="1"/>
+    <w:lsdException w:name="List Bullet 5" w:semiHidden="1" w:unhideWhenUsed="1"/>
+    <w:lsdException w:name="List Number 2" w:semiHidden="1" w:unhideWhenUsed="1"/>
+    <w:lsdException w:name="List Number 3" w:semiHidden="1" w:unhideWhenUsed="1"/>
+    <w:lsdException w:name="List Number 4" w:semiHidden="1" w:unhideWhenUsed="1"/>
+    <w:lsdException w:name="List Number 5" w:semiHidden="1" w:unhideWhenUsed="1"/>
+    <w:lsdException w:name="Title" w:uiPriority="10" w:qFormat="1"/>
+    <w:lsdException w:name="Closing" w:semiHidden="1" w:unhideWhenUsed="1"/>
+    <w:lsdException w:name="Signature" w:semiHidden="1" w:unhideWhenUsed="1"/>
+    <w:lsdException w:name="Default Paragraph Font" w:semiHidden="1" w:uiPriority="1" w:unhideWhenUsed="1"/>
+    <w:lsdException w:name="Body Text" w:semiHidden="1" w:unhideWhenUsed="1"/>
+    <w:lsdException w:name="Body Text Indent" w:semiHidden="1" w:unhideWhenUsed="1"/>
+    <w:lsdException w:name="List Continue" w:semiHidden="1" w:unhideWhenUsed="1"/>
+    <w:lsdException w:name="List Continue 2" w:semiHidden="1" w:unhideWhenUsed="1"/>
+    <w:lsdException w:name="List Continue 3" w:semiHidden="1" w:unhideWhenUsed="1"/>
+    <w:lsdException w:name="List Continue 4" w:semiHidden="1" w:unhideWhenUsed="1"/>
+    <w:lsdException w:name="List Continue 5" w:semiHidden="1" w:unhideWhenUsed="1"/>
+    <w:lsdException w:name="Message Header" w:semiHidden="1" w:unhideWhenUsed="1"/>
+    <w:lsdException w:name="Subtitle" w:uiPriority="11" w:qFormat="1"/>
+    <w:lsdException w:name="Salutation" w:semiHidden="1" w:unhideWhenUsed="1"/>
+    <w:lsdException w:name="Date" w:semiHidden="1" w:unhideWhenUsed="1"/>
+    <w:lsdException w:name="Body Text First Indent" w:semiHidden="1" w:unhideWhenUsed="1"/>
+    <w:lsdException w:name="Body Text First Indent 2" w:semiHidden="1" w:unhideWhenUsed="1"/>
+    <w:lsdException w:name="Note Heading" w:semiHidden="1" w:unhideWhenUsed="1"/>
+    <w:lsdException w:name="Body Text 2" w:semiHidden="1" w:unhideWhenUsed="1"/>
+    <w:lsdException w:name="Body Text 3" w:semiHidden="1" w:unhideWhenUsed="1"/>
+    <w:lsdException w:name="Body Text Indent 2" w:semiHidden="1" w:unhideWhenUsed="1"/>
+    <w:lsdException w:name="Body Text Indent 3" w:semiHidden="1" w:unhideWhenUsed="1"/>
+    <w:lsdException w:name="Block Text" w:semiHidden="1" w:unhideWhenUsed="1"/>
+    <w:lsdException w:name="Hyperlink" w:semiHidden="1" w:unhideWhenUsed="1"/>
+    <w:lsdException w:name="FollowedHyperlink" w:semiHidden="1" w:unhideWhenUsed="1"/>
+    <w:lsdException w:name="Strong" w:uiPriority="22" w:qFormat="1"/>
+    <w:lsdException w:name="Emphasis" w:uiPriority="20" w:qFormat="1"/>
+    <w:lsdException w:name="Document Map" w:semiHidden="1" w:unhideWhenUsed="1"/>
+    <w:lsdException w:name="Plain Text" w:semiHidden="1" w:unhideWhenUsed="1"/>
+    <w:lsdException w:name="E-mail Signature" w:semiHidden="1" w:unhideWhenUsed="1"/>
+    <w:lsdException w:name="HTML Top of Form" w:semiHidden="1" w:unhideWhenUsed="1"/>
+    <w:lsdException w:name="HTML Bottom of Form" w:semiHidden="1" w:unhideWhenUsed="1"/>
+    <w:lsdException w:name="Normal (Web)" w:semiHidden="1" w:unhideWhenUsed="1"/>
+    <w:lsdException w:name="HTML Acronym" w:semiHidden="1" w:unhideWhenUsed="1"/>
+    <w:lsdException w:name="HTML Address" w:semiHidden="1" w:unhideWhenUsed="1"/>
+    <w:lsdException w:name="HTML Cite" w:semiHidden="1" w:unhideWhenUsed="1"/>
+    <w:lsdException w:name="HTML Code" w:semiHidden="1" w:unhideWhenUsed="1"/>
+    <w:lsdException w:name="HTML Definition" w:semiHidden="1" w:unhideWhenUsed="1"/>
+    <w:lsdException w:name="HTML Keyboard" w:semiHidden="1" w:unhideWhenUsed="1"/>
+    <w:lsdException w:name="HTML Preformatted" w:semiHidden="1" w:unhideWhenUsed="1"/>
+    <w:lsdException w:name="HTML Sample" w:semiHidden="1" w:unhideWhenUsed="1"/>
+    <w:lsdException w:name="HTML Typewriter" w:semiHidden="1" w:unhideWhenUsed="1"/>
+    <w:lsdException w:name="HTML Variable" w:semiHidden="1" w:unhideWhenUsed="1"/>
+    <w:lsdException w:name="Normal Table" w:semiHidden="1" w:unhideWhenUsed="1"/>
+    <w:lsdException w:name="annotation subject" w:semiHidden="1" w:unhideWhenUsed="1"/>
+    <w:lsdException w:name="No List" w:semiHidden="1" w:unhideWhenUsed="1"/>
+    <w:lsdException w:name="Outline List 1" w:semiHidden="1" w:unhideWhenUsed="1"/>
+    <w:lsdException w:name="Outline List 2" w:semiHidden="1" w:unhideWhenUsed="1"/>
+    <w:lsdException w:name="Outline List 3" w:semiHidden="1" w:unhideWhenUsed="1"/>
+    <w:lsdException w:name="Table Simple 1" w:semiHidden="1" w:unhideWhenUsed="1"/>
+    <w:lsdException w:name="Table Simple 2" w:semiHidden="1" w:unhideWhenUsed="1"/>
+    <w:lsdException w:name="Table Simple 3" w:semiHidden="1" w:unhideWhenUsed="1"/>
+    <w:lsdException w:name="Table Classic 1" w:semiHidden="1" w:unhideWhenUsed="1"/>
+    <w:lsdException w:name="Table Classic 2" w:semiHidden="1" w:unhideWhenUsed="1"/>
+    <w:lsdException w:name="Table Classic 3" w:semiHidden="1" w:unhideWhenUsed="1"/>
+    <w:lsdException w:name="Table Classic 4" w:semiHidden="1" w:unhideWhenUsed="1"/>
+    <w:lsdException w:name="Table Colorful 1" w:semiHidden="1" w:unhideWhenUsed="1"/>
+    <w:lsdException w:name="Table Colorful 2" w:semiHidden="1" w:unhideWhenUsed="1"/>
+    <w:lsdException w:name="Table Colorful 3" w:semiHidden="1" w:unhideWhenUsed="1"/>
+    <w:lsdException w:name="Table Columns 1" w:semiHidden="1" w:unhideWhenUsed="1"/>
+    <w:lsdException w:name="Table Columns 2" w:semiHidden="1" w:unhideWhenUsed="1"/>
+    <w:lsdException w:name="Table Columns 3" w:semiHidden="1" w:unhideWhenUsed="1"/>
+    <w:lsdException w:name="Table Columns 4" w:semiHidden="1" w:unhideWhenUsed="1"/>
+    <w:lsdException w:name="Table Columns 5" w:semiHidden="1" w:unhideWhenUsed="1"/>
+    <w:lsdException w:name="Table Grid 1" w:semiHidden="1" w:unhideWhenUsed="1"/>
+    <w:lsdException w:name="Table Grid 2" w:semiHidden="1" w:unhideWhenUsed="1"/>
+    <w:lsdException w:name="Table Grid 3" w:semiHidden="1" w:unhideWhenUsed="1"/>
+    <w:lsdException w:name="Table Grid 4" w:semiHidden="1" w:unhideWhenUsed="1"/>
+    <w:lsdException w:name="Table Grid 5" w:semiHidden="1" w:unhideWhenUsed="1"/>
+    <w:lsdException w:name="Table Grid 6" w:semiHidden="1" w:unhideWhenUsed="1"/>
+    <w:lsdException w:name="Table Grid 7" w:semiHidden="1" w:unhideWhenUsed="1"/>
+    <w:lsdException w:name="Table Grid 8" w:semiHidden="1" w:unhideWhenUsed="1"/>
+    <w:lsdException w:name="Table List 1" w:semiHidden="1" w:unhideWhenUsed="1"/>
+    <w:lsdException w:name="Table List 2" w:semiHidden="1" w:unhideWhenUsed="1"/>
+    <w:lsdException w:name="Table List 3" w:semiHidden="1" w:unhideWhenUsed="1"/>
+    <w:lsdException w:name="Table List 4" w:semiHidden="1" w:unhideWhenUsed="1"/>
+    <w:lsdException w:name="Table List 5" w:semiHidden="1" w:unhideWhenUsed="1"/>
+    <w:lsdException w:name="Table List 6" w:semiHidden="1" w:unhideWhenUsed="1"/>
+    <w:lsdException w:name="Table List 7" w:semiHidden="1" w:unhideWhenUsed="1"/>
+    <w:lsdException w:name="Table List 8" w:semiHidden="1" w:unhideWhenUsed="1"/>
+    <w:lsdException w:name="Table 3D effects 1" w:semiHidden="1" w:unhideWhenUsed="1"/>
+    <w:lsdException w:name="Table 3D effects 2" w:semiHidden="1" w:unhideWhenUsed="1"/>
+    <w:lsdException w:name="Table 3D effects 3" w:semiHidden="1" w:unhideWhenUsed="1"/>
+    <w:lsdException w:name="Table Contemporary" w:semiHidden="1" w:unhideWhenUsed="1"/>
+    <w:lsdException w:name="Table Elegant" w:semiHidden="1" w:unhideWhenUsed="1"/>
+    <w:lsdException w:name="Table Professional" w:semiHidden="1" w:unhideWhenUsed="1"/>
+    <w:lsdException w:name="Table Subtle 1" w:semiHidden="1" w:unhideWhenUsed="1"/>
+    <w:lsdException w:name="Table Subtle 2" w:semiHidden="1" w:unhideWhenUsed="1"/>
+    <w:lsdException w:name="Table Web 1" w:semiHidden="1" w:unhideWhenUsed="1"/>
+    <w:lsdException w:name="Table Web 2" w:semiHidden="1" w:unhideWhenUsed="1"/>
+    <w:lsdException w:name="Table Web 3" w:semiHidden="1" w:unhideWhenUsed="1"/>
+    <w:lsdException w:name="Balloon Text" w:semiHidden="1" w:unhideWhenUsed="1"/>
+    <w:lsdException w:name="Table Grid" w:semiHidden="1" w:uiPriority="39" w:unhideWhenUsed="1"/>
+    <w:lsdException w:name="Table Theme" w:semiHidden="1" w:unhideWhenUsed="1"/>
+    <w:lsdException w:name="Placeholder Text" w:semiHidden="1"/>
+    <w:lsdException w:name="No Spacing" w:uiPriority="1" w:qFormat="1"/>
+    <w:lsdException w:name="Light Shading" w:uiPriority="60"/>
+    <w:lsdException w:name="Light List" w:uiPriority="61"/>
+    <w:lsdException w:name="Light Grid" w:uiPriority="62"/>
+    <w:lsdException w:name="Medium Shading 1" w:uiPriority="63"/>
+    <w:lsdException w:name="Medium Shading 2" w:uiPriority="64"/>
+    <w:lsdException w:name="Medium List 1" w:uiPriority="65"/>
+    <w:lsdException w:name="Medium List 2" w:uiPriority="66"/>
+    <w:lsdException w:name="Medium Grid 1" w:uiPriority="67"/>
+    <w:lsdException w:name="Medium Grid 2" w:uiPriority="68"/>
+    <w:lsdException w:name="Medium Grid 3" w:uiPriority="69"/>
+    <w:lsdException w:name="Dark List" w:uiPriority="70"/>
+    <w:lsdException w:name="Colorful Shading" w:uiPriority="71"/>
+    <w:lsdException w:name="Colorful List" w:uiPriority="72"/>
+    <w:lsdException w:name="Colorful Grid" w:uiPriority="73"/>
+    <w:lsdException w:name="Light Shading Accent 1" w:uiPriority="60"/>
+    <w:lsdException w:name="Light List Accent 1" w:uiPriority="61"/>
+    <w:lsdException w:name="Light Grid Accent 1" w:uiPriority="62"/>
+    <w:lsdException w:name="Medium Shading 1 Accent 1" w:uiPriority="63"/>
+    <w:lsdException w:name="Medium Shading 2 Accent 1" w:uiPriority="64"/>
+    <w:lsdException w:name="Medium List 1 Accent 1" w:uiPriority="65"/>
+    <w:lsdException w:name="Revision" w:semiHidden="1"/>
+    <w:lsdException w:name="List Paragraph" w:uiPriority="34" w:qFormat="1"/>
+    <w:lsdException w:name="Quote" w:uiPriority="29" w:qFormat="1"/>
+    <w:lsdException w:name="Intense Quote" w:uiPriority="30" w:qFormat="1"/>
+    <w:lsdException w:name="Medium List 2 Accent 1" w:uiPriority="66"/>
+    <w:lsdException w:name="Medium Grid 1 Accent 1" w:uiPriority="67"/>
+    <w:lsdException w:name="Medium Grid 2 Accent 1" w:uiPriority="68"/>
+    <w:lsdException w:name="Medium Grid 3 Accent 1" w:uiPriority="69"/>
+    <w:lsdException w:name="Dark List Accent 1" w:uiPriority="70"/>
+    <w:lsdException w:name="Colorful Shading Accent 1" w:uiPriority="71"/>
+    <w:lsdException w:name="Colorful List Accent 1" w:uiPriority="72"/>
+    <w:lsdException w:name="Colorful Grid Accent 1" w:uiPriority="73"/>
+    <w:lsdException w:name="Light Shading Accent 2" w:uiPriority="60"/>
+    <w:lsdException w:name="Light List Accent 2" w:uiPriority="61"/>
+    <w:lsdException w:name="Light Grid Accent 2" w:uiPriority="62"/>
+    <w:lsdException w:name="Medium Shading 1 Accent 2" w:uiPriority="63"/>
+    <w:lsdException w:name="Medium Shading 2 Accent 2" w:uiPriority="64"/>
+    <w:lsdException w:name="Medium List 1 Accent 2" w:uiPriority="65"/>
+    <w:lsdException w:name="Medium List 2 Accent 2" w:uiPriority="66"/>
+    <w:lsdException w:name="Medium Grid 1 Accent 2" w:uiPriority="67"/>
+    <w:lsdException w:name="Medium Grid 2 Accent 2" w:uiPriority="68"/>
+    <w:lsdException w:name="Medium Grid 3 Accent 2" w:uiPriority="69"/>
+    <w:lsdException w:name="Dark List Accent 2" w:uiPriority="70"/>
+    <w:lsdException w:name="Colorful Shading Accent 2" w:uiPriority="71"/>
+    <w:lsdException w:name="Colorful List Accent 2" w:uiPriority="72"/>
+    <w:lsdException w:name="Colorful Grid Accent 2" w:uiPriority="73"/>
+    <w:lsdException w:name="Light Shading Accent 3" w:uiPriority="60"/>
+    <w:lsdException w:name="Light List Accent 3" w:uiPriority="61"/>
+    <w:lsdException w:name="Light Grid Accent 3" w:uiPriority="62"/>
+    <w:lsdException w:name="Medium Shading 1 Accent 3" w:uiPriority="63"/>
+    <w:lsdException w:name="Medium Shading 2 Accent 3" w:uiPriority="64"/>
+    <w:lsdException w:name="Medium List 1 Accent 3" w:uiPriority="65"/>
+    <w:lsdException w:name="Medium List 2 Accent 3" w:uiPriority="66"/>
+    <w:lsdException w:name="Medium Grid 1 Accent 3" w:uiPriority="67"/>
+    <w:lsdException w:name="Medium Grid 2 Accent 3" w:uiPriority="68"/>
+    <w:lsdException w:name="Medium Grid 3 Accent 3" w:uiPriority="69"/>
+    <w:lsdException w:name="Dark List Accent 3" w:uiPriority="70"/>
+    <w:lsdException w:name="Colorful Shading Accent 3" w:uiPriority="71"/>
+    <w:lsdException w:name="Colorful List Accent 3" w:uiPriority="72"/>
+    <w:lsdException w:name="Colorful Grid Accent 3" w:uiPriority="73"/>
+    <w:lsdException w:name="Light Shading Accent 4" w:uiPriority="60"/>
+    <w:lsdException w:name="Light List Accent 4" w:uiPriority="61"/>
+    <w:lsdException w:name="Light Grid Accent 4" w:uiPriority="62"/>
+    <w:lsdException w:name="Medium Shading 1 Accent 4" w:uiPriority="63"/>
+    <w:lsdException w:name="Medium Shading 2 Accent 4" w:uiPriority="64"/>
+    <w:lsdException w:name="Medium List 1 Accent 4" w:uiPriority="65"/>
+    <w:lsdException w:name="Medium List 2 Accent 4" w:uiPriority="66"/>
+    <w:lsdException w:name="Medium Grid 1 Accent 4" w:uiPriority="67"/>
+    <w:lsdException w:name="Medium Grid 2 Accent 4" w:uiPriority="68"/>
+    <w:lsdException w:name="Medium Grid 3 Accent 4" w:uiPriority="69"/>
+    <w:lsdException w:name="Dark List Accent 4" w:uiPriority="70"/>
+    <w:lsdException w:name="Colorful Shading Accent 4" w:uiPriority="71"/>
+    <w:lsdException w:name="Colorful List Accent 4" w:uiPriority="72"/>
+    <w:lsdException w:name="Colorful Grid Accent 4" w:uiPriority="73"/>
+    <w:lsdException w:name="Light Shading Accent 5" w:uiPriority="60"/>
+    <w:lsdException w:name="Light List Accent 5" w:uiPriority="61"/>
+    <w:lsdException w:name="Light Grid Accent 5" w:uiPriority="62"/>
+    <w:lsdException w:name="Medium Shading 1 Accent 5" w:uiPriority="63"/>
+    <w:lsdException w:name="Medium Shading 2 Accent 5" w:uiPriority="64"/>
+    <w:lsdException w:name="Medium List 1 Accent 5" w:uiPriority="65"/>
+    <w:lsdException w:name="Medium List 2 Accent 5" w:uiPriority="66"/>
+    <w:lsdException w:name="Medium Grid 1 Accent 5" w:uiPriority="67"/>
+    <w:lsdException w:name="Medium Grid 2 Accent 5" w:uiPriority="68"/>
+    <w:lsdException w:name="Medium Grid 3 Accent 5" w:uiPriority="69"/>
+    <w:lsdException w:name="Dark List Accent 5" w:uiPriority="70"/>
+    <w:lsdException w:name="Colorful Shading Accent 5" w:uiPriority="71"/>
+    <w:lsdException w:name="Colorful List Accent 5" w:uiPriority="72"/>
+    <w:lsdException w:name="Colorful Grid Accent 5" w:uiPriority="73"/>
+    <w:lsdException w:name="Light Shading Accent 6" w:uiPriority="60"/>
+    <w:lsdException w:name="Light List Accent 6" w:uiPriority="61"/>
+    <w:lsdException w:name="Light Grid Accent 6" w:uiPriority="62"/>
+    <w:lsdException w:name="Medium Shading 1 Accent 6" w:uiPriority="63"/>
+    <w:lsdException w:name="Medium Shading 2 Accent 6" w:uiPriority="64"/>
+    <w:lsdException w:name="Medium List 1 Accent 6" w:uiPriority="65"/>
+    <w:lsdException w:name="Medium List 2 Accent 6" w:uiPriority="66"/>
+    <w:lsdException w:name="Medium Grid 1 Accent 6" w:uiPriority="67"/>
+    <w:lsdException w:name="Medium Grid 2 Accent 6" w:uiPriority="68"/>
+    <w:lsdException w:name="Medium Grid 3 Accent 6" w:uiPriority="69"/>
+    <w:lsdException w:name="Dark List Accent 6" w:uiPriority="70"/>
+    <w:lsdException w:name="Colorful Shading Accent 6" w:uiPriority="71"/>
+    <w:lsdException w:name="Colorful List Accent 6" w:uiPriority="72"/>
+    <w:lsdException w:name="Colorful Grid Accent 6" w:uiPriority="73"/>
+    <w:lsdException w:name="Subtle Emphasis" w:uiPriority="19" w:qFormat="1"/>
+    <w:lsdException w:name="Intense Emphasis" w:uiPriority="21" w:qFormat="1"/>
+    <w:lsdException w:name="Subtle Reference" w:uiPriority="31" w:qFormat="1"/>
+    <w:lsdException w:name="Intense Reference" w:uiPriority="32" w:qFormat="1"/>
+    <w:lsdException w:name="Book Title" w:uiPriority="33" w:qFormat="1"/>
+    <w:lsdException w:name="Bibliography" w:semiHidden="1" w:uiPriority="37" w:unhideWhenUsed="1"/>
+    <w:lsdException w:name="TOC Heading" w:semiHidden="1" w:uiPriority="39" w:unhideWhenUsed="1" w:qFormat="1"/>
+    <w:lsdException w:name="Plain Table 1" w:uiPriority="41"/>
+    <w:lsdException w:name="Plain Table 2" w:uiPriority="42"/>
+    <w:lsdException w:name="Plain Table 3" w:uiPriority="43"/>
+    <w:lsdException w:name="Plain Table 4" w:uiPriority="44"/>
+    <w:lsdException w:name="Plain Table 5" w:uiPriority="45"/>
+    <w:lsdException w:name="Grid Table Light" w:uiPriority="40"/>
+    <w:lsdException w:name="Grid Table 1 Light" w:uiPriority="46"/>
+    <w:lsdException w:name="Grid Table 2" w:uiPriority="47"/>
+    <w:lsdException w:name="Grid Table 3" w:uiPriority="48"/>
+    <w:lsdException w:name="Grid Table 4" w:uiPriority="49"/>
+    <w:lsdException w:name="Grid Table 5 Dark" w:uiPriority="50"/>
+    <w:lsdException w:name="Grid Table 6 Colorful" w:uiPriority="51"/>
+    <w:lsdException w:name="Grid Table 7 Colorful" w:uiPriority="52"/>
+    <w:lsdException w:name="Grid Table 1 Light Accent 1" w:uiPriority="46"/>
+    <w:lsdException w:name="Grid Table 2 Accent 1" w:uiPriority="47"/>
+    <w:lsdException w:name="Grid Table 3 Accent 1" w:uiPriority="48"/>
+    <w:lsdException w:name="Grid Table 4 Accent 1" w:uiPriority="49"/>
+    <w:lsdException w:name="Grid Table 5 Dark Accent 1" w:uiPriority="50"/>
+    <w:lsdException w:name="Grid Table 6 Colorful Accent 1" w:uiPriority="51"/>
+    <w:lsdException w:name="Grid Table 7 Colorful Accent 1" w:uiPriority="52"/>
+    <w:lsdException w:name="Grid Table 1 Light Accent 2" w:uiPriority="46"/>
+    <w:lsdException w:name="Grid Table 2 Accent 2" w:uiPriority="47"/>
+    <w:lsdException w:name="Grid Table 3 Accent 2" w:uiPriority="48"/>
+    <w:lsdException w:name="Grid Table 4 Accent 2" w:uiPriority="49"/>
+    <w:lsdException w:name="Grid Table 5 Dark Accent 2" w:uiPriority="50"/>
+    <w:lsdException w:name="Grid Table 6 Colorful Accent 2" w:uiPriority="51"/>
+    <w:lsdException w:name="Grid Table 7 Colorful Accent 2" w:uiPriority="52"/>
+    <w:lsdException w:name="Grid Table 1 Light Accent 3" w:uiPriority="46"/>
+    <w:lsdException w:name="Grid Table 2 Accent 3" w:uiPriority="47"/>
+    <w:lsdException w:name="Grid Table 3 Accent 3" w:uiPriority="48"/>
+    <w:lsdException w:name="Grid Table 4 Accent 3" w:uiPriority="49"/>
+    <w:lsdException w:name="Grid Table 5 Dark Accent 3" w:uiPriority="50"/>
+    <w:lsdException w:name="Grid Table 6 Colorful Accent 3" w:uiPriority="51"/>
+    <w:lsdException w:name="Grid Table 7 Colorful Accent 3" w:uiPriority="52"/>
+    <w:lsdException w:name="Grid Table 1 Light Accent 4" w:uiPriority="46"/>
+    <w:lsdException w:name="Grid Table 2 Accent 4" w:uiPriority="47"/>
+    <w:lsdException w:name="Grid Table 3 Accent 4" w:uiPriority="48"/>
+    <w:lsdException w:name="Grid Table 4 Accent 4" w:uiPriority="49"/>
+    <w:lsdException w:name="Grid Table 5 Dark Accent 4" w:uiPriority="50"/>
+    <w:lsdException w:name="Grid Table 6 Colorful Accent 4" w:uiPriority="51"/>
+    <w:lsdException w:name="Grid Table 7 Colorful Accent 4" w:uiPriority="52"/>
+    <w:lsdException w:name="Grid Table 1 Light Accent 5" w:uiPriority="46"/>
+    <w:lsdException w:name="Grid Table 2 Accent 5" w:uiPriority="47"/>
+    <w:lsdException w:name="Grid Table 3 Accent 5" w:uiPriority="48"/>
+    <w:lsdException w:name="Grid Table 4 Accent 5" w:uiPriority="49"/>
+    <w:lsdException w:name="Grid Table 5 Dark Accent 5" w:uiPriority="50"/>
+    <w:lsdException w:name="Grid Table 6 Colorful Accent 5" w:uiPriority="51"/>
+    <w:lsdException w:name="Grid Table 7 Colorful Accent 5" w:uiPriority="52"/>
+    <w:lsdException w:name="Grid Table 1 Light Accent 6" w:uiPriority="46"/>
+    <w:lsdException w:name="Grid Table 2 Accent 6" w:uiPriority="47"/>
+    <w:lsdException w:name="Grid Table 3 Accent 6" w:uiPriority="48"/>
+    <w:lsdException w:name="Grid Table 4 Accent 6" w:uiPriority="49"/>
+    <w:lsdException w:name="Grid Table 5 Dark Accent 6" w:uiPriority="50"/>
+    <w:lsdException w:name="Grid Table 6 Colorful Accent 6" w:uiPriority="51"/>
+    <w:lsdException w:name="Grid Table 7 Colorful Accent 6" w:uiPriority="52"/>
+    <w:lsdException w:name="List Table 1 Light" w:uiPriority="46"/>
+    <w:lsdException w:name="List Table 2" w:uiPriority="47"/>
+    <w:lsdException w:name="List Table 3" w:uiPriority="48"/>
+    <w:lsdException w:name="List Table 4" w:uiPriority="49"/>
+    <w:lsdException w:name="List Table 5 Dark" w:uiPriority="50"/>
+    <w:lsdException w:name="List Table 6 Colorful" w:uiPriority="51"/>
+    <w:lsdException w:name="List Table 7 Colorful" w:uiPriority="52"/>
+    <w:lsdException w:name="List Table 1 Light Accent 1" w:uiPriority="46"/>
+    <w:lsdException w:name="List Table 2 Accent 1" w:uiPriority="47"/>
+    <w:lsdException w:name="List Table 3 Accent 1" w:uiPriority="48"/>
+    <w:lsdException w:name="List Table 4 Accent 1" w:uiPriority="49"/>
+    <w:lsdException w:name="List Table 5 Dark Accent 1" w:uiPriority="50"/>
+    <w:lsdException w:name="List Table 6 Colorful Accent 1" w:uiPriority="51"/>
+    <w:lsdException w:name="List Table 7 Colorful Accent 1" w:uiPriority="52"/>
+    <w:lsdException w:name="List Table 1 Light Accent 2" w:uiPriority="46"/>
+    <w:lsdException w:name="List Table 2 Accent 2" w:uiPriority="47"/>
+    <w:lsdException w:name="List Table 3 Accent 2" w:uiPriority="48"/>
+    <w:lsdException w:name="List Table 4 Accent 2" w:uiPriority="49"/>
+    <w:lsdException w:name="List Table 5 Dark Accent 2" w:uiPriority="50"/>
+    <w:lsdException w:name="List Table 6 Colorful Accent 2" w:uiPriority="51"/>
+    <w:lsdException w:name="List Table 7 Colorful Accent 2" w:uiPriority="52"/>
+    <w:lsdException w:name="List Table 1 Light Accent 3" w:uiPriority="46"/>
+    <w:lsdException w:name="List Table 2 Accent 3" w:uiPriority="47"/>
+    <w:lsdException w:name="List Table 3 Accent 3" w:uiPriority="48"/>
+    <w:lsdException w:name="List Table 4 Accent 3" w:uiPriority="49"/>
+    <w:lsdException w:name="List Table 5 Dark Accent 3" w:uiPriority="50"/>
+    <w:lsdException w:name="List Table 6 Colorful Accent 3" w:uiPriority="51"/>
+    <w:lsdException w:name="List Table 7 Colorful Accent 3" w:uiPriority="52"/>
+    <w:lsdException w:name="List Table 1 Light Accent 4" w:uiPriority="46"/>
+    <w:lsdException w:name="List Table 2 Accent 4" w:uiPriority="47"/>
+    <w:lsdException w:name="List Table 3 Accent 4" w:uiPriority="48"/>
+    <w:lsdException w:name="List Table 4 Accent 4" w:uiPriority="49"/>
+    <w:lsdException w:name="List Table 5 Dark Accent 4" w:uiPriority="50"/>
+    <w:lsdException w:name="List Table 6 Colorful Accent 4" w:uiPriority="51"/>
+    <w:lsdException w:name="List Table 7 Colorful Accent 4" w:uiPriority="52"/>
+    <w:lsdException w:name="List Table 1 Light Accent 5" w:uiPriority="46"/>
+    <w:lsdException w:name="List Table 2 Accent 5" w:uiPriority="47"/>
+    <w:lsdException w:name="List Table 3 Accent 5" w:uiPriority="48"/>
+    <w:lsdException w:name="List Table 4 Accent 5" w:uiPriority="49"/>
+    <w:lsdException w:name="List Table 5 Dark Accent 5" w:uiPriority="50"/>
+    <w:lsdException w:name="List Table 6 Colorful Accent 5" w:uiPriority="51"/>
+    <w:lsdException w:name="List Table 7 Colorful Accent 5" w:uiPriority="52"/>
+    <w:lsdException w:name="List Table 1 Light Accent 6" w:uiPriority="46"/>
+    <w:lsdException w:name="List Table 2 Accent 6" w:uiPriority="47"/>
+    <w:lsdException w:name="List Table 3 Accent 6" w:uiPriority="48"/>
+    <w:lsdException w:name="List Table 4 Accent 6" w:uiPriority="49"/>
+    <w:lsdException w:name="List Table 5 Dark Accent 6" w:uiPriority="50"/>
+    <w:lsdException w:name="List Table 6 Colorful Accent 6" w:uiPriority="51"/>
+    <w:lsdException w:name="List Table 7 Colorful Accent 6" w:uiPriority="52"/>
+    <w:lsdException w:name="Mention" w:semiHidden="1" w:unhideWhenUsed="1"/>
+    <w:lsdException w:name="Smart Hyperlink" w:semiHidden="1" w:unhideWhenUsed="1"/>
+    <w:lsdException w:name="Hashtag" w:semiHidden="1" w:unhideWhenUsed="1"/>
+    <w:lsdException w:name="Unresolved Mention" w:semiHidden="1" w:unhideWhenUsed="1"/>
+    <w:lsdException w:name="Smart Link" w:semiHidden="1" w:unhideWhenUsed="1"/>
   </w:latentStyles>
   <w:style w:type="paragraph" w:default="1" w:styleId="Normal">
     <w:name w:val="Normal"/>
@@ -990,7 +1227,6 @@
     <w:uiPriority w:val="39"/>
     <w:rsid w:val="004E1B61"/>
     <w:tblPr>
-      <w:tblInd w:w="0" w:type="dxa"/>
       <w:tblBorders>
         <w:top w:val="single" w:sz="4" w:space="0" w:color="auto"/>
         <w:left w:val="single" w:sz="4" w:space="0" w:color="auto"/>
@@ -999,12 +1235,6 @@
         <w:insideH w:val="single" w:sz="4" w:space="0" w:color="auto"/>
         <w:insideV w:val="single" w:sz="4" w:space="0" w:color="auto"/>
       </w:tblBorders>
-      <w:tblCellMar>
-        <w:top w:w="0" w:type="dxa"/>
-        <w:left w:w="108" w:type="dxa"/>
-        <w:bottom w:w="0" w:type="dxa"/>
-        <w:right w:w="108" w:type="dxa"/>
-      </w:tblCellMar>
     </w:tblPr>
   </w:style>
   <w:style w:type="paragraph" w:styleId="NoSpacing">
@@ -1016,27 +1246,20 @@
       <w:spacing w:before="120" w:after="120"/>
     </w:pPr>
   </w:style>
-  <w:style w:type="table" w:customStyle="1" w:styleId="GridTable2Accent3">
-    <w:name w:val="Grid Table 2 Accent 3"/>
+  <w:style w:type="table" w:customStyle="1" w:styleId="GridTable2-Accent31">
+    <w:name w:val="Grid Table 2 - Accent 31"/>
     <w:basedOn w:val="TableNormal"/>
     <w:uiPriority w:val="47"/>
     <w:rsid w:val="00643DB9"/>
     <w:tblPr>
       <w:tblStyleRowBandSize w:val="1"/>
       <w:tblStyleColBandSize w:val="1"/>
-      <w:tblInd w:w="0" w:type="dxa"/>
       <w:tblBorders>
         <w:top w:val="single" w:sz="2" w:space="0" w:color="C9C9C9" w:themeColor="accent3" w:themeTint="99"/>
         <w:bottom w:val="single" w:sz="2" w:space="0" w:color="C9C9C9" w:themeColor="accent3" w:themeTint="99"/>
         <w:insideH w:val="single" w:sz="2" w:space="0" w:color="C9C9C9" w:themeColor="accent3" w:themeTint="99"/>
         <w:insideV w:val="single" w:sz="2" w:space="0" w:color="C9C9C9" w:themeColor="accent3" w:themeTint="99"/>
       </w:tblBorders>
-      <w:tblCellMar>
-        <w:top w:w="0" w:type="dxa"/>
-        <w:left w:w="108" w:type="dxa"/>
-        <w:bottom w:w="0" w:type="dxa"/>
-        <w:right w:w="108" w:type="dxa"/>
-      </w:tblCellMar>
     </w:tblPr>
     <w:tblStylePr w:type="firstRow">
       <w:rPr>
@@ -1095,15 +1318,14 @@
       </w:tcPr>
     </w:tblStylePr>
   </w:style>
-  <w:style w:type="table" w:customStyle="1" w:styleId="GridTable4Accent3">
-    <w:name w:val="Grid Table 4 Accent 3"/>
+  <w:style w:type="table" w:customStyle="1" w:styleId="GridTable4-Accent31">
+    <w:name w:val="Grid Table 4 - Accent 31"/>
     <w:basedOn w:val="TableNormal"/>
     <w:uiPriority w:val="49"/>
     <w:rsid w:val="00643DB9"/>
     <w:tblPr>
       <w:tblStyleRowBandSize w:val="1"/>
       <w:tblStyleColBandSize w:val="1"/>
-      <w:tblInd w:w="0" w:type="dxa"/>
       <w:tblBorders>
         <w:top w:val="single" w:sz="4" w:space="0" w:color="C9C9C9" w:themeColor="accent3" w:themeTint="99"/>
         <w:left w:val="single" w:sz="4" w:space="0" w:color="C9C9C9" w:themeColor="accent3" w:themeTint="99"/>
@@ -1112,12 +1334,6 @@
         <w:insideH w:val="single" w:sz="4" w:space="0" w:color="C9C9C9" w:themeColor="accent3" w:themeTint="99"/>
         <w:insideV w:val="single" w:sz="4" w:space="0" w:color="C9C9C9" w:themeColor="accent3" w:themeTint="99"/>
       </w:tblBorders>
-      <w:tblCellMar>
-        <w:top w:w="0" w:type="dxa"/>
-        <w:left w:w="108" w:type="dxa"/>
-        <w:bottom w:w="0" w:type="dxa"/>
-        <w:right w:w="108" w:type="dxa"/>
-      </w:tblCellMar>
     </w:tblPr>
     <w:tblStylePr w:type="firstRow">
       <w:rPr>
@@ -1175,27 +1391,20 @@
       </w:tcPr>
     </w:tblStylePr>
   </w:style>
-  <w:style w:type="table" w:customStyle="1" w:styleId="GridTable2">
-    <w:name w:val="Grid Table 2"/>
+  <w:style w:type="table" w:customStyle="1" w:styleId="GridTable21">
+    <w:name w:val="Grid Table 21"/>
     <w:basedOn w:val="TableNormal"/>
     <w:uiPriority w:val="47"/>
     <w:rsid w:val="00C70E71"/>
     <w:tblPr>
       <w:tblStyleRowBandSize w:val="1"/>
       <w:tblStyleColBandSize w:val="1"/>
-      <w:tblInd w:w="0" w:type="dxa"/>
       <w:tblBorders>
         <w:top w:val="single" w:sz="2" w:space="0" w:color="666666" w:themeColor="text1" w:themeTint="99"/>
         <w:bottom w:val="single" w:sz="2" w:space="0" w:color="666666" w:themeColor="text1" w:themeTint="99"/>
         <w:insideH w:val="single" w:sz="2" w:space="0" w:color="666666" w:themeColor="text1" w:themeTint="99"/>
         <w:insideV w:val="single" w:sz="2" w:space="0" w:color="666666" w:themeColor="text1" w:themeTint="99"/>
       </w:tblBorders>
-      <w:tblCellMar>
-        <w:top w:w="0" w:type="dxa"/>
-        <w:left w:w="108" w:type="dxa"/>
-        <w:bottom w:w="0" w:type="dxa"/>
-        <w:right w:w="108" w:type="dxa"/>
-      </w:tblCellMar>
     </w:tblPr>
     <w:tblStylePr w:type="firstRow">
       <w:rPr>
@@ -1254,583 +1463,19 @@
       </w:tcPr>
     </w:tblStylePr>
   </w:style>
-  <w:style w:type="table" w:customStyle="1" w:styleId="ListTable2Accent3">
-    <w:name w:val="List Table 2 Accent 3"/>
+  <w:style w:type="table" w:customStyle="1" w:styleId="ListTable2-Accent31">
+    <w:name w:val="List Table 2 - Accent 31"/>
     <w:basedOn w:val="TableNormal"/>
     <w:uiPriority w:val="47"/>
     <w:rsid w:val="004D6299"/>
     <w:tblPr>
       <w:tblStyleRowBandSize w:val="1"/>
       <w:tblStyleColBandSize w:val="1"/>
-      <w:tblInd w:w="0" w:type="dxa"/>
       <w:tblBorders>
         <w:top w:val="single" w:sz="4" w:space="0" w:color="C9C9C9" w:themeColor="accent3" w:themeTint="99"/>
         <w:bottom w:val="single" w:sz="4" w:space="0" w:color="C9C9C9" w:themeColor="accent3" w:themeTint="99"/>
         <w:insideH w:val="single" w:sz="4" w:space="0" w:color="C9C9C9" w:themeColor="accent3" w:themeTint="99"/>
       </w:tblBorders>
-      <w:tblCellMar>
-        <w:top w:w="0" w:type="dxa"/>
-        <w:left w:w="108" w:type="dxa"/>
-        <w:bottom w:w="0" w:type="dxa"/>
-        <w:right w:w="108" w:type="dxa"/>
-      </w:tblCellMar>
-    </w:tblPr>
-    <w:tblStylePr w:type="firstRow">
-      <w:rPr>
-        <w:b/>
-        <w:bCs/>
-      </w:rPr>
-    </w:tblStylePr>
-    <w:tblStylePr w:type="lastRow">
-      <w:rPr>
-        <w:b/>
-        <w:bCs/>
-      </w:rPr>
-    </w:tblStylePr>
-    <w:tblStylePr w:type="firstCol">
-      <w:rPr>
-        <w:b/>
-        <w:bCs/>
-      </w:rPr>
-    </w:tblStylePr>
-    <w:tblStylePr w:type="lastCol">
-      <w:rPr>
-        <w:b/>
-        <w:bCs/>
-      </w:rPr>
-    </w:tblStylePr>
-    <w:tblStylePr w:type="band1Vert">
-      <w:tblPr/>
-      <w:tcPr>
-        <w:shd w:val="clear" w:color="auto" w:fill="EDEDED" w:themeFill="accent3" w:themeFillTint="33"/>
-      </w:tcPr>
-    </w:tblStylePr>
-    <w:tblStylePr w:type="band1Horz">
-      <w:tblPr/>
-      <w:tcPr>
-        <w:shd w:val="clear" w:color="auto" w:fill="EDEDED" w:themeFill="accent3" w:themeFillTint="33"/>
-      </w:tcPr>
-    </w:tblStylePr>
-  </w:style>
-  <w:style w:type="paragraph" w:styleId="Header">
-    <w:name w:val="header"/>
-    <w:basedOn w:val="Normal"/>
-    <w:link w:val="HeaderChar"/>
-    <w:uiPriority w:val="99"/>
-    <w:unhideWhenUsed/>
-    <w:rsid w:val="002449C4"/>
-    <w:pPr>
-      <w:tabs>
-        <w:tab w:val="center" w:pos="4513"/>
-        <w:tab w:val="right" w:pos="9026"/>
-      </w:tabs>
-    </w:pPr>
-  </w:style>
-  <w:style w:type="character" w:customStyle="1" w:styleId="HeaderChar">
-    <w:name w:val="Header Char"/>
-    <w:basedOn w:val="DefaultParagraphFont"/>
-    <w:link w:val="Header"/>
-    <w:uiPriority w:val="99"/>
-    <w:rsid w:val="002449C4"/>
-  </w:style>
-  <w:style w:type="paragraph" w:styleId="Footer">
-    <w:name w:val="footer"/>
-    <w:basedOn w:val="Normal"/>
-    <w:link w:val="FooterChar"/>
-    <w:uiPriority w:val="99"/>
-    <w:unhideWhenUsed/>
-    <w:rsid w:val="002449C4"/>
-    <w:pPr>
-      <w:tabs>
-        <w:tab w:val="center" w:pos="4513"/>
-        <w:tab w:val="right" w:pos="9026"/>
-      </w:tabs>
-    </w:pPr>
-  </w:style>
-  <w:style w:type="character" w:customStyle="1" w:styleId="FooterChar">
-    <w:name w:val="Footer Char"/>
-    <w:basedOn w:val="DefaultParagraphFont"/>
-    <w:link w:val="Footer"/>
-    <w:uiPriority w:val="99"/>
-    <w:rsid w:val="002449C4"/>
-  </w:style>
-</w:styles>
-</file>
-
-<file path=word/stylesWithEffects.xml><?xml version="1.0" encoding="utf-8"?>
-<w:styles xmlns:wpc="http://schemas.microsoft.com/office/word/2010/wordprocessingCanvas" xmlns:mc="http://schemas.openxmlformats.org/markup-compatibility/2006" xmlns:o="urn:schemas-microsoft-com:office:office" xmlns:r="http://schemas.openxmlformats.org/officeDocument/2006/relationships" xmlns:m="http://schemas.openxmlformats.org/officeDocument/2006/math" xmlns:v="urn:schemas-microsoft-com:vml" xmlns:wp14="http://schemas.microsoft.com/office/word/2010/wordprocessingDrawing" xmlns:wp="http://schemas.openxmlformats.org/drawingml/2006/wordprocessingDrawing" xmlns:w10="urn:schemas-microsoft-com:office:word" xmlns:w="http://schemas.openxmlformats.org/wordprocessingml/2006/main" xmlns:w14="http://schemas.microsoft.com/office/word/2010/wordml" xmlns:wpg="http://schemas.microsoft.com/office/word/2010/wordprocessingGroup" xmlns:wpi="http://schemas.microsoft.com/office/word/2010/wordprocessingInk" xmlns:wne="http://schemas.microsoft.com/office/word/2006/wordml" xmlns:wps="http://schemas.microsoft.com/office/word/2010/wordprocessingShape" mc:Ignorable="w14 wp14">
-  <w:docDefaults>
-    <w:rPrDefault>
-      <w:rPr>
-        <w:rFonts w:asciiTheme="minorHAnsi" w:eastAsiaTheme="minorHAnsi" w:hAnsiTheme="minorHAnsi" w:cstheme="minorBidi"/>
-        <w:sz w:val="24"/>
-        <w:szCs w:val="24"/>
-        <w:lang w:val="en-US" w:eastAsia="en-US" w:bidi="ar-SA"/>
-      </w:rPr>
-    </w:rPrDefault>
-    <w:pPrDefault/>
-  </w:docDefaults>
-  <w:latentStyles w:defLockedState="0" w:defUIPriority="99" w:defSemiHidden="1" w:defUnhideWhenUsed="1" w:defQFormat="0" w:count="267">
-    <w:lsdException w:name="Normal" w:semiHidden="0" w:uiPriority="0" w:unhideWhenUsed="0" w:qFormat="1"/>
-    <w:lsdException w:name="heading 1" w:semiHidden="0" w:uiPriority="9" w:unhideWhenUsed="0" w:qFormat="1"/>
-    <w:lsdException w:name="heading 2" w:uiPriority="9" w:qFormat="1"/>
-    <w:lsdException w:name="heading 3" w:uiPriority="9" w:qFormat="1"/>
-    <w:lsdException w:name="heading 4" w:uiPriority="9" w:qFormat="1"/>
-    <w:lsdException w:name="heading 5" w:uiPriority="9" w:qFormat="1"/>
-    <w:lsdException w:name="heading 6" w:uiPriority="9" w:qFormat="1"/>
-    <w:lsdException w:name="heading 7" w:uiPriority="9" w:qFormat="1"/>
-    <w:lsdException w:name="heading 8" w:uiPriority="9" w:qFormat="1"/>
-    <w:lsdException w:name="heading 9" w:uiPriority="9" w:qFormat="1"/>
-    <w:lsdException w:name="toc 1" w:uiPriority="39"/>
-    <w:lsdException w:name="toc 2" w:uiPriority="39"/>
-    <w:lsdException w:name="toc 3" w:uiPriority="39"/>
-    <w:lsdException w:name="toc 4" w:uiPriority="39"/>
-    <w:lsdException w:name="toc 5" w:uiPriority="39"/>
-    <w:lsdException w:name="toc 6" w:uiPriority="39"/>
-    <w:lsdException w:name="toc 7" w:uiPriority="39"/>
-    <w:lsdException w:name="toc 8" w:uiPriority="39"/>
-    <w:lsdException w:name="toc 9" w:uiPriority="39"/>
-    <w:lsdException w:name="caption" w:uiPriority="35" w:qFormat="1"/>
-    <w:lsdException w:name="Title" w:semiHidden="0" w:uiPriority="10" w:unhideWhenUsed="0" w:qFormat="1"/>
-    <w:lsdException w:name="Default Paragraph Font" w:uiPriority="1"/>
-    <w:lsdException w:name="Subtitle" w:semiHidden="0" w:uiPriority="11" w:unhideWhenUsed="0" w:qFormat="1"/>
-    <w:lsdException w:name="Strong" w:semiHidden="0" w:uiPriority="22" w:unhideWhenUsed="0" w:qFormat="1"/>
-    <w:lsdException w:name="Emphasis" w:semiHidden="0" w:uiPriority="20" w:unhideWhenUsed="0" w:qFormat="1"/>
-    <w:lsdException w:name="Table Grid" w:semiHidden="0" w:uiPriority="39" w:unhideWhenUsed="0"/>
-    <w:lsdException w:name="Placeholder Text" w:unhideWhenUsed="0"/>
-    <w:lsdException w:name="No Spacing" w:semiHidden="0" w:uiPriority="1" w:unhideWhenUsed="0" w:qFormat="1"/>
-    <w:lsdException w:name="Light Shading" w:semiHidden="0" w:uiPriority="60" w:unhideWhenUsed="0"/>
-    <w:lsdException w:name="Light List" w:semiHidden="0" w:uiPriority="61" w:unhideWhenUsed="0"/>
-    <w:lsdException w:name="Light Grid" w:semiHidden="0" w:uiPriority="62" w:unhideWhenUsed="0"/>
-    <w:lsdException w:name="Medium Shading 1" w:semiHidden="0" w:uiPriority="63" w:unhideWhenUsed="0"/>
-    <w:lsdException w:name="Medium Shading 2" w:semiHidden="0" w:uiPriority="64" w:unhideWhenUsed="0"/>
-    <w:lsdException w:name="Medium List 1" w:semiHidden="0" w:uiPriority="65" w:unhideWhenUsed="0"/>
-    <w:lsdException w:name="Medium List 2" w:semiHidden="0" w:uiPriority="66" w:unhideWhenUsed="0"/>
-    <w:lsdException w:name="Medium Grid 1" w:semiHidden="0" w:uiPriority="67" w:unhideWhenUsed="0"/>
-    <w:lsdException w:name="Medium Grid 2" w:semiHidden="0" w:uiPriority="68" w:unhideWhenUsed="0"/>
-    <w:lsdException w:name="Medium Grid 3" w:semiHidden="0" w:uiPriority="69" w:unhideWhenUsed="0"/>
-    <w:lsdException w:name="Dark List" w:semiHidden="0" w:uiPriority="70" w:unhideWhenUsed="0"/>
-    <w:lsdException w:name="Colorful Shading" w:semiHidden="0" w:uiPriority="71" w:unhideWhenUsed="0"/>
-    <w:lsdException w:name="Colorful List" w:semiHidden="0" w:uiPriority="72" w:unhideWhenUsed="0"/>
-    <w:lsdException w:name="Colorful Grid" w:semiHidden="0" w:uiPriority="73" w:unhideWhenUsed="0"/>
-    <w:lsdException w:name="Light Shading Accent 1" w:semiHidden="0" w:uiPriority="60" w:unhideWhenUsed="0"/>
-    <w:lsdException w:name="Light List Accent 1" w:semiHidden="0" w:uiPriority="61" w:unhideWhenUsed="0"/>
-    <w:lsdException w:name="Light Grid Accent 1" w:semiHidden="0" w:uiPriority="62" w:unhideWhenUsed="0"/>
-    <w:lsdException w:name="Medium Shading 1 Accent 1" w:semiHidden="0" w:uiPriority="63" w:unhideWhenUsed="0"/>
-    <w:lsdException w:name="Medium Shading 2 Accent 1" w:semiHidden="0" w:uiPriority="64" w:unhideWhenUsed="0"/>
-    <w:lsdException w:name="Medium List 1 Accent 1" w:semiHidden="0" w:uiPriority="65" w:unhideWhenUsed="0"/>
-    <w:lsdException w:name="Revision" w:unhideWhenUsed="0"/>
-    <w:lsdException w:name="List Paragraph" w:semiHidden="0" w:uiPriority="34" w:unhideWhenUsed="0" w:qFormat="1"/>
-    <w:lsdException w:name="Quote" w:semiHidden="0" w:uiPriority="29" w:unhideWhenUsed="0" w:qFormat="1"/>
-    <w:lsdException w:name="Intense Quote" w:semiHidden="0" w:uiPriority="30" w:unhideWhenUsed="0" w:qFormat="1"/>
-    <w:lsdException w:name="Medium List 2 Accent 1" w:semiHidden="0" w:uiPriority="66" w:unhideWhenUsed="0"/>
-    <w:lsdException w:name="Medium Grid 1 Accent 1" w:semiHidden="0" w:uiPriority="67" w:unhideWhenUsed="0"/>
-    <w:lsdException w:name="Medium Grid 2 Accent 1" w:semiHidden="0" w:uiPriority="68" w:unhideWhenUsed="0"/>
-    <w:lsdException w:name="Medium Grid 3 Accent 1" w:semiHidden="0" w:uiPriority="69" w:unhideWhenUsed="0"/>
-    <w:lsdException w:name="Dark List Accent 1" w:semiHidden="0" w:uiPriority="70" w:unhideWhenUsed="0"/>
-    <w:lsdException w:name="Colorful Shading Accent 1" w:semiHidden="0" w:uiPriority="71" w:unhideWhenUsed="0"/>
-    <w:lsdException w:name="Colorful List Accent 1" w:semiHidden="0" w:uiPriority="72" w:unhideWhenUsed="0"/>
-    <w:lsdException w:name="Colorful Grid Accent 1" w:semiHidden="0" w:uiPriority="73" w:unhideWhenUsed="0"/>
-    <w:lsdException w:name="Light Shading Accent 2" w:semiHidden="0" w:uiPriority="60" w:unhideWhenUsed="0"/>
-    <w:lsdException w:name="Light List Accent 2" w:semiHidden="0" w:uiPriority="61" w:unhideWhenUsed="0"/>
-    <w:lsdException w:name="Light Grid Accent 2" w:semiHidden="0" w:uiPriority="62" w:unhideWhenUsed="0"/>
-    <w:lsdException w:name="Medium Shading 1 Accent 2" w:semiHidden="0" w:uiPriority="63" w:unhideWhenUsed="0"/>
-    <w:lsdException w:name="Medium Shading 2 Accent 2" w:semiHidden="0" w:uiPriority="64" w:unhideWhenUsed="0"/>
-    <w:lsdException w:name="Medium List 1 Accent 2" w:semiHidden="0" w:uiPriority="65" w:unhideWhenUsed="0"/>
-    <w:lsdException w:name="Medium List 2 Accent 2" w:semiHidden="0" w:uiPriority="66" w:unhideWhenUsed="0"/>
-    <w:lsdException w:name="Medium Grid 1 Accent 2" w:semiHidden="0" w:uiPriority="67" w:unhideWhenUsed="0"/>
-    <w:lsdException w:name="Medium Grid 2 Accent 2" w:semiHidden="0" w:uiPriority="68" w:unhideWhenUsed="0"/>
-    <w:lsdException w:name="Medium Grid 3 Accent 2" w:semiHidden="0" w:uiPriority="69" w:unhideWhenUsed="0"/>
-    <w:lsdException w:name="Dark List Accent 2" w:semiHidden="0" w:uiPriority="70" w:unhideWhenUsed="0"/>
-    <w:lsdException w:name="Colorful Shading Accent 2" w:semiHidden="0" w:uiPriority="71" w:unhideWhenUsed="0"/>
-    <w:lsdException w:name="Colorful List Accent 2" w:semiHidden="0" w:uiPriority="72" w:unhideWhenUsed="0"/>
-    <w:lsdException w:name="Colorful Grid Accent 2" w:semiHidden="0" w:uiPriority="73" w:unhideWhenUsed="0"/>
-    <w:lsdException w:name="Light Shading Accent 3" w:semiHidden="0" w:uiPriority="60" w:unhideWhenUsed="0"/>
-    <w:lsdException w:name="Light List Accent 3" w:semiHidden="0" w:uiPriority="61" w:unhideWhenUsed="0"/>
-    <w:lsdException w:name="Light Grid Accent 3" w:semiHidden="0" w:uiPriority="62" w:unhideWhenUsed="0"/>
-    <w:lsdException w:name="Medium Shading 1 Accent 3" w:semiHidden="0" w:uiPriority="63" w:unhideWhenUsed="0"/>
-    <w:lsdException w:name="Medium Shading 2 Accent 3" w:semiHidden="0" w:uiPriority="64" w:unhideWhenUsed="0"/>
-    <w:lsdException w:name="Medium List 1 Accent 3" w:semiHidden="0" w:uiPriority="65" w:unhideWhenUsed="0"/>
-    <w:lsdException w:name="Medium List 2 Accent 3" w:semiHidden="0" w:uiPriority="66" w:unhideWhenUsed="0"/>
-    <w:lsdException w:name="Medium Grid 1 Accent 3" w:semiHidden="0" w:uiPriority="67" w:unhideWhenUsed="0"/>
-    <w:lsdException w:name="Medium Grid 2 Accent 3" w:semiHidden="0" w:uiPriority="68" w:unhideWhenUsed="0"/>
-    <w:lsdException w:name="Medium Grid 3 Accent 3" w:semiHidden="0" w:uiPriority="69" w:unhideWhenUsed="0"/>
-    <w:lsdException w:name="Dark List Accent 3" w:semiHidden="0" w:uiPriority="70" w:unhideWhenUsed="0"/>
-    <w:lsdException w:name="Colorful Shading Accent 3" w:semiHidden="0" w:uiPriority="71" w:unhideWhenUsed="0"/>
-    <w:lsdException w:name="Colorful List Accent 3" w:semiHidden="0" w:uiPriority="72" w:unhideWhenUsed="0"/>
-    <w:lsdException w:name="Colorful Grid Accent 3" w:semiHidden="0" w:uiPriority="73" w:unhideWhenUsed="0"/>
-    <w:lsdException w:name="Light Shading Accent 4" w:semiHidden="0" w:uiPriority="60" w:unhideWhenUsed="0"/>
-    <w:lsdException w:name="Light List Accent 4" w:semiHidden="0" w:uiPriority="61" w:unhideWhenUsed="0"/>
-    <w:lsdException w:name="Light Grid Accent 4" w:semiHidden="0" w:uiPriority="62" w:unhideWhenUsed="0"/>
-    <w:lsdException w:name="Medium Shading 1 Accent 4" w:semiHidden="0" w:uiPriority="63" w:unhideWhenUsed="0"/>
-    <w:lsdException w:name="Medium Shading 2 Accent 4" w:semiHidden="0" w:uiPriority="64" w:unhideWhenUsed="0"/>
-    <w:lsdException w:name="Medium List 1 Accent 4" w:semiHidden="0" w:uiPriority="65" w:unhideWhenUsed="0"/>
-    <w:lsdException w:name="Medium List 2 Accent 4" w:semiHidden="0" w:uiPriority="66" w:unhideWhenUsed="0"/>
-    <w:lsdException w:name="Medium Grid 1 Accent 4" w:semiHidden="0" w:uiPriority="67" w:unhideWhenUsed="0"/>
-    <w:lsdException w:name="Medium Grid 2 Accent 4" w:semiHidden="0" w:uiPriority="68" w:unhideWhenUsed="0"/>
-    <w:lsdException w:name="Medium Grid 3 Accent 4" w:semiHidden="0" w:uiPriority="69" w:unhideWhenUsed="0"/>
-    <w:lsdException w:name="Dark List Accent 4" w:semiHidden="0" w:uiPriority="70" w:unhideWhenUsed="0"/>
-    <w:lsdException w:name="Colorful Shading Accent 4" w:semiHidden="0" w:uiPriority="71" w:unhideWhenUsed="0"/>
-    <w:lsdException w:name="Colorful List Accent 4" w:semiHidden="0" w:uiPriority="72" w:unhideWhenUsed="0"/>
-    <w:lsdException w:name="Colorful Grid Accent 4" w:semiHidden="0" w:uiPriority="73" w:unhideWhenUsed="0"/>
-    <w:lsdException w:name="Light Shading Accent 5" w:semiHidden="0" w:uiPriority="60" w:unhideWhenUsed="0"/>
-    <w:lsdException w:name="Light List Accent 5" w:semiHidden="0" w:uiPriority="61" w:unhideWhenUsed="0"/>
-    <w:lsdException w:name="Light Grid Accent 5" w:semiHidden="0" w:uiPriority="62" w:unhideWhenUsed="0"/>
-    <w:lsdException w:name="Medium Shading 1 Accent 5" w:semiHidden="0" w:uiPriority="63" w:unhideWhenUsed="0"/>
-    <w:lsdException w:name="Medium Shading 2 Accent 5" w:semiHidden="0" w:uiPriority="64" w:unhideWhenUsed="0"/>
-    <w:lsdException w:name="Medium List 1 Accent 5" w:semiHidden="0" w:uiPriority="65" w:unhideWhenUsed="0"/>
-    <w:lsdException w:name="Medium List 2 Accent 5" w:semiHidden="0" w:uiPriority="66" w:unhideWhenUsed="0"/>
-    <w:lsdException w:name="Medium Grid 1 Accent 5" w:semiHidden="0" w:uiPriority="67" w:unhideWhenUsed="0"/>
-    <w:lsdException w:name="Medium Grid 2 Accent 5" w:semiHidden="0" w:uiPriority="68" w:unhideWhenUsed="0"/>
-    <w:lsdException w:name="Medium Grid 3 Accent 5" w:semiHidden="0" w:uiPriority="69" w:unhideWhenUsed="0"/>
-    <w:lsdException w:name="Dark List Accent 5" w:semiHidden="0" w:uiPriority="70" w:unhideWhenUsed="0"/>
-    <w:lsdException w:name="Colorful Shading Accent 5" w:semiHidden="0" w:uiPriority="71" w:unhideWhenUsed="0"/>
-    <w:lsdException w:name="Colorful List Accent 5" w:semiHidden="0" w:uiPriority="72" w:unhideWhenUsed="0"/>
-    <w:lsdException w:name="Colorful Grid Accent 5" w:semiHidden="0" w:uiPriority="73" w:unhideWhenUsed="0"/>
-    <w:lsdException w:name="Light Shading Accent 6" w:semiHidden="0" w:uiPriority="60" w:unhideWhenUsed="0"/>
-    <w:lsdException w:name="Light List Accent 6" w:semiHidden="0" w:uiPriority="61" w:unhideWhenUsed="0"/>
-    <w:lsdException w:name="Light Grid Accent 6" w:semiHidden="0" w:uiPriority="62" w:unhideWhenUsed="0"/>
-    <w:lsdException w:name="Medium Shading 1 Accent 6" w:semiHidden="0" w:uiPriority="63" w:unhideWhenUsed="0"/>
-    <w:lsdException w:name="Medium Shading 2 Accent 6" w:semiHidden="0" w:uiPriority="64" w:unhideWhenUsed="0"/>
-    <w:lsdException w:name="Medium List 1 Accent 6" w:semiHidden="0" w:uiPriority="65" w:unhideWhenUsed="0"/>
-    <w:lsdException w:name="Medium List 2 Accent 6" w:semiHidden="0" w:uiPriority="66" w:unhideWhenUsed="0"/>
-    <w:lsdException w:name="Medium Grid 1 Accent 6" w:semiHidden="0" w:uiPriority="67" w:unhideWhenUsed="0"/>
-    <w:lsdException w:name="Medium Grid 2 Accent 6" w:semiHidden="0" w:uiPriority="68" w:unhideWhenUsed="0"/>
-    <w:lsdException w:name="Medium Grid 3 Accent 6" w:semiHidden="0" w:uiPriority="69" w:unhideWhenUsed="0"/>
-    <w:lsdException w:name="Dark List Accent 6" w:semiHidden="0" w:uiPriority="70" w:unhideWhenUsed="0"/>
-    <w:lsdException w:name="Colorful Shading Accent 6" w:semiHidden="0" w:uiPriority="71" w:unhideWhenUsed="0"/>
-    <w:lsdException w:name="Colorful List Accent 6" w:semiHidden="0" w:uiPriority="72" w:unhideWhenUsed="0"/>
-    <w:lsdException w:name="Colorful Grid Accent 6" w:semiHidden="0" w:uiPriority="73" w:unhideWhenUsed="0"/>
-    <w:lsdException w:name="Subtle Emphasis" w:semiHidden="0" w:uiPriority="19" w:unhideWhenUsed="0" w:qFormat="1"/>
-    <w:lsdException w:name="Intense Emphasis" w:semiHidden="0" w:uiPriority="21" w:unhideWhenUsed="0" w:qFormat="1"/>
-    <w:lsdException w:name="Subtle Reference" w:semiHidden="0" w:uiPriority="31" w:unhideWhenUsed="0" w:qFormat="1"/>
-    <w:lsdException w:name="Intense Reference" w:semiHidden="0" w:uiPriority="32" w:unhideWhenUsed="0" w:qFormat="1"/>
-    <w:lsdException w:name="Book Title" w:semiHidden="0" w:uiPriority="33" w:unhideWhenUsed="0" w:qFormat="1"/>
-    <w:lsdException w:name="Bibliography" w:uiPriority="37"/>
-    <w:lsdException w:name="TOC Heading" w:uiPriority="39" w:qFormat="1"/>
-  </w:latentStyles>
-  <w:style w:type="paragraph" w:default="1" w:styleId="Normal">
-    <w:name w:val="Normal"/>
-    <w:qFormat/>
-    <w:rsid w:val="004E1B61"/>
-  </w:style>
-  <w:style w:type="character" w:default="1" w:styleId="DefaultParagraphFont">
-    <w:name w:val="Default Paragraph Font"/>
-    <w:uiPriority w:val="1"/>
-    <w:semiHidden/>
-    <w:unhideWhenUsed/>
-  </w:style>
-  <w:style w:type="table" w:default="1" w:styleId="TableNormal">
-    <w:name w:val="Normal Table"/>
-    <w:uiPriority w:val="99"/>
-    <w:semiHidden/>
-    <w:unhideWhenUsed/>
-    <w:tblPr>
-      <w:tblInd w:w="0" w:type="dxa"/>
-      <w:tblCellMar>
-        <w:top w:w="0" w:type="dxa"/>
-        <w:left w:w="108" w:type="dxa"/>
-        <w:bottom w:w="0" w:type="dxa"/>
-        <w:right w:w="108" w:type="dxa"/>
-      </w:tblCellMar>
-    </w:tblPr>
-  </w:style>
-  <w:style w:type="numbering" w:default="1" w:styleId="NoList">
-    <w:name w:val="No List"/>
-    <w:uiPriority w:val="99"/>
-    <w:semiHidden/>
-    <w:unhideWhenUsed/>
-  </w:style>
-  <w:style w:type="table" w:styleId="TableGrid">
-    <w:name w:val="Table Grid"/>
-    <w:basedOn w:val="TableNormal"/>
-    <w:uiPriority w:val="39"/>
-    <w:rsid w:val="004E1B61"/>
-    <w:tblPr>
-      <w:tblInd w:w="0" w:type="dxa"/>
-      <w:tblBorders>
-        <w:top w:val="single" w:sz="4" w:space="0" w:color="auto"/>
-        <w:left w:val="single" w:sz="4" w:space="0" w:color="auto"/>
-        <w:bottom w:val="single" w:sz="4" w:space="0" w:color="auto"/>
-        <w:right w:val="single" w:sz="4" w:space="0" w:color="auto"/>
-        <w:insideH w:val="single" w:sz="4" w:space="0" w:color="auto"/>
-        <w:insideV w:val="single" w:sz="4" w:space="0" w:color="auto"/>
-      </w:tblBorders>
-      <w:tblCellMar>
-        <w:top w:w="0" w:type="dxa"/>
-        <w:left w:w="108" w:type="dxa"/>
-        <w:bottom w:w="0" w:type="dxa"/>
-        <w:right w:w="108" w:type="dxa"/>
-      </w:tblCellMar>
-    </w:tblPr>
-  </w:style>
-  <w:style w:type="paragraph" w:styleId="NoSpacing">
-    <w:name w:val="No Spacing"/>
-    <w:uiPriority w:val="1"/>
-    <w:qFormat/>
-    <w:rsid w:val="004E1B61"/>
-    <w:pPr>
-      <w:spacing w:before="120" w:after="120"/>
-    </w:pPr>
-  </w:style>
-  <w:style w:type="table" w:customStyle="1" w:styleId="GridTable2Accent3">
-    <w:name w:val="Grid Table 2 Accent 3"/>
-    <w:basedOn w:val="TableNormal"/>
-    <w:uiPriority w:val="47"/>
-    <w:rsid w:val="00643DB9"/>
-    <w:tblPr>
-      <w:tblStyleRowBandSize w:val="1"/>
-      <w:tblStyleColBandSize w:val="1"/>
-      <w:tblInd w:w="0" w:type="dxa"/>
-      <w:tblBorders>
-        <w:top w:val="single" w:sz="2" w:space="0" w:color="C9C9C9" w:themeColor="accent3" w:themeTint="99"/>
-        <w:bottom w:val="single" w:sz="2" w:space="0" w:color="C9C9C9" w:themeColor="accent3" w:themeTint="99"/>
-        <w:insideH w:val="single" w:sz="2" w:space="0" w:color="C9C9C9" w:themeColor="accent3" w:themeTint="99"/>
-        <w:insideV w:val="single" w:sz="2" w:space="0" w:color="C9C9C9" w:themeColor="accent3" w:themeTint="99"/>
-      </w:tblBorders>
-      <w:tblCellMar>
-        <w:top w:w="0" w:type="dxa"/>
-        <w:left w:w="108" w:type="dxa"/>
-        <w:bottom w:w="0" w:type="dxa"/>
-        <w:right w:w="108" w:type="dxa"/>
-      </w:tblCellMar>
-    </w:tblPr>
-    <w:tblStylePr w:type="firstRow">
-      <w:rPr>
-        <w:b/>
-        <w:bCs/>
-      </w:rPr>
-      <w:tblPr/>
-      <w:tcPr>
-        <w:tcBorders>
-          <w:top w:val="nil"/>
-          <w:bottom w:val="single" w:sz="12" w:space="0" w:color="C9C9C9" w:themeColor="accent3" w:themeTint="99"/>
-          <w:insideH w:val="nil"/>
-          <w:insideV w:val="nil"/>
-        </w:tcBorders>
-        <w:shd w:val="clear" w:color="auto" w:fill="FFFFFF" w:themeFill="background1"/>
-      </w:tcPr>
-    </w:tblStylePr>
-    <w:tblStylePr w:type="lastRow">
-      <w:rPr>
-        <w:b/>
-        <w:bCs/>
-      </w:rPr>
-      <w:tblPr/>
-      <w:tcPr>
-        <w:tcBorders>
-          <w:top w:val="double" w:sz="2" w:space="0" w:color="C9C9C9" w:themeColor="accent3" w:themeTint="99"/>
-          <w:bottom w:val="nil"/>
-          <w:insideH w:val="nil"/>
-          <w:insideV w:val="nil"/>
-        </w:tcBorders>
-        <w:shd w:val="clear" w:color="auto" w:fill="FFFFFF" w:themeFill="background1"/>
-      </w:tcPr>
-    </w:tblStylePr>
-    <w:tblStylePr w:type="firstCol">
-      <w:rPr>
-        <w:b/>
-        <w:bCs/>
-      </w:rPr>
-    </w:tblStylePr>
-    <w:tblStylePr w:type="lastCol">
-      <w:rPr>
-        <w:b/>
-        <w:bCs/>
-      </w:rPr>
-    </w:tblStylePr>
-    <w:tblStylePr w:type="band1Vert">
-      <w:tblPr/>
-      <w:tcPr>
-        <w:shd w:val="clear" w:color="auto" w:fill="EDEDED" w:themeFill="accent3" w:themeFillTint="33"/>
-      </w:tcPr>
-    </w:tblStylePr>
-    <w:tblStylePr w:type="band1Horz">
-      <w:tblPr/>
-      <w:tcPr>
-        <w:shd w:val="clear" w:color="auto" w:fill="EDEDED" w:themeFill="accent3" w:themeFillTint="33"/>
-      </w:tcPr>
-    </w:tblStylePr>
-  </w:style>
-  <w:style w:type="table" w:customStyle="1" w:styleId="GridTable4Accent3">
-    <w:name w:val="Grid Table 4 Accent 3"/>
-    <w:basedOn w:val="TableNormal"/>
-    <w:uiPriority w:val="49"/>
-    <w:rsid w:val="00643DB9"/>
-    <w:tblPr>
-      <w:tblStyleRowBandSize w:val="1"/>
-      <w:tblStyleColBandSize w:val="1"/>
-      <w:tblInd w:w="0" w:type="dxa"/>
-      <w:tblBorders>
-        <w:top w:val="single" w:sz="4" w:space="0" w:color="C9C9C9" w:themeColor="accent3" w:themeTint="99"/>
-        <w:left w:val="single" w:sz="4" w:space="0" w:color="C9C9C9" w:themeColor="accent3" w:themeTint="99"/>
-        <w:bottom w:val="single" w:sz="4" w:space="0" w:color="C9C9C9" w:themeColor="accent3" w:themeTint="99"/>
-        <w:right w:val="single" w:sz="4" w:space="0" w:color="C9C9C9" w:themeColor="accent3" w:themeTint="99"/>
-        <w:insideH w:val="single" w:sz="4" w:space="0" w:color="C9C9C9" w:themeColor="accent3" w:themeTint="99"/>
-        <w:insideV w:val="single" w:sz="4" w:space="0" w:color="C9C9C9" w:themeColor="accent3" w:themeTint="99"/>
-      </w:tblBorders>
-      <w:tblCellMar>
-        <w:top w:w="0" w:type="dxa"/>
-        <w:left w:w="108" w:type="dxa"/>
-        <w:bottom w:w="0" w:type="dxa"/>
-        <w:right w:w="108" w:type="dxa"/>
-      </w:tblCellMar>
-    </w:tblPr>
-    <w:tblStylePr w:type="firstRow">
-      <w:rPr>
-        <w:b/>
-        <w:bCs/>
-        <w:color w:val="FFFFFF" w:themeColor="background1"/>
-      </w:rPr>
-      <w:tblPr/>
-      <w:tcPr>
-        <w:tcBorders>
-          <w:top w:val="single" w:sz="4" w:space="0" w:color="A5A5A5" w:themeColor="accent3"/>
-          <w:left w:val="single" w:sz="4" w:space="0" w:color="A5A5A5" w:themeColor="accent3"/>
-          <w:bottom w:val="single" w:sz="4" w:space="0" w:color="A5A5A5" w:themeColor="accent3"/>
-          <w:right w:val="single" w:sz="4" w:space="0" w:color="A5A5A5" w:themeColor="accent3"/>
-          <w:insideH w:val="nil"/>
-          <w:insideV w:val="nil"/>
-        </w:tcBorders>
-        <w:shd w:val="clear" w:color="auto" w:fill="A5A5A5" w:themeFill="accent3"/>
-      </w:tcPr>
-    </w:tblStylePr>
-    <w:tblStylePr w:type="lastRow">
-      <w:rPr>
-        <w:b/>
-        <w:bCs/>
-      </w:rPr>
-      <w:tblPr/>
-      <w:tcPr>
-        <w:tcBorders>
-          <w:top w:val="double" w:sz="4" w:space="0" w:color="A5A5A5" w:themeColor="accent3"/>
-        </w:tcBorders>
-      </w:tcPr>
-    </w:tblStylePr>
-    <w:tblStylePr w:type="firstCol">
-      <w:rPr>
-        <w:b/>
-        <w:bCs/>
-      </w:rPr>
-    </w:tblStylePr>
-    <w:tblStylePr w:type="lastCol">
-      <w:rPr>
-        <w:b/>
-        <w:bCs/>
-      </w:rPr>
-    </w:tblStylePr>
-    <w:tblStylePr w:type="band1Vert">
-      <w:tblPr/>
-      <w:tcPr>
-        <w:shd w:val="clear" w:color="auto" w:fill="EDEDED" w:themeFill="accent3" w:themeFillTint="33"/>
-      </w:tcPr>
-    </w:tblStylePr>
-    <w:tblStylePr w:type="band1Horz">
-      <w:tblPr/>
-      <w:tcPr>
-        <w:shd w:val="clear" w:color="auto" w:fill="EDEDED" w:themeFill="accent3" w:themeFillTint="33"/>
-      </w:tcPr>
-    </w:tblStylePr>
-  </w:style>
-  <w:style w:type="table" w:customStyle="1" w:styleId="GridTable2">
-    <w:name w:val="Grid Table 2"/>
-    <w:basedOn w:val="TableNormal"/>
-    <w:uiPriority w:val="47"/>
-    <w:rsid w:val="00C70E71"/>
-    <w:tblPr>
-      <w:tblStyleRowBandSize w:val="1"/>
-      <w:tblStyleColBandSize w:val="1"/>
-      <w:tblInd w:w="0" w:type="dxa"/>
-      <w:tblBorders>
-        <w:top w:val="single" w:sz="2" w:space="0" w:color="666666" w:themeColor="text1" w:themeTint="99"/>
-        <w:bottom w:val="single" w:sz="2" w:space="0" w:color="666666" w:themeColor="text1" w:themeTint="99"/>
-        <w:insideH w:val="single" w:sz="2" w:space="0" w:color="666666" w:themeColor="text1" w:themeTint="99"/>
-        <w:insideV w:val="single" w:sz="2" w:space="0" w:color="666666" w:themeColor="text1" w:themeTint="99"/>
-      </w:tblBorders>
-      <w:tblCellMar>
-        <w:top w:w="0" w:type="dxa"/>
-        <w:left w:w="108" w:type="dxa"/>
-        <w:bottom w:w="0" w:type="dxa"/>
-        <w:right w:w="108" w:type="dxa"/>
-      </w:tblCellMar>
-    </w:tblPr>
-    <w:tblStylePr w:type="firstRow">
-      <w:rPr>
-        <w:b/>
-        <w:bCs/>
-      </w:rPr>
-      <w:tblPr/>
-      <w:tcPr>
-        <w:tcBorders>
-          <w:top w:val="nil"/>
-          <w:bottom w:val="single" w:sz="12" w:space="0" w:color="666666" w:themeColor="text1" w:themeTint="99"/>
-          <w:insideH w:val="nil"/>
-          <w:insideV w:val="nil"/>
-        </w:tcBorders>
-        <w:shd w:val="clear" w:color="auto" w:fill="FFFFFF" w:themeFill="background1"/>
-      </w:tcPr>
-    </w:tblStylePr>
-    <w:tblStylePr w:type="lastRow">
-      <w:rPr>
-        <w:b/>
-        <w:bCs/>
-      </w:rPr>
-      <w:tblPr/>
-      <w:tcPr>
-        <w:tcBorders>
-          <w:top w:val="double" w:sz="2" w:space="0" w:color="666666" w:themeColor="text1" w:themeTint="99"/>
-          <w:bottom w:val="nil"/>
-          <w:insideH w:val="nil"/>
-          <w:insideV w:val="nil"/>
-        </w:tcBorders>
-        <w:shd w:val="clear" w:color="auto" w:fill="FFFFFF" w:themeFill="background1"/>
-      </w:tcPr>
-    </w:tblStylePr>
-    <w:tblStylePr w:type="firstCol">
-      <w:rPr>
-        <w:b/>
-        <w:bCs/>
-      </w:rPr>
-    </w:tblStylePr>
-    <w:tblStylePr w:type="lastCol">
-      <w:rPr>
-        <w:b/>
-        <w:bCs/>
-      </w:rPr>
-    </w:tblStylePr>
-    <w:tblStylePr w:type="band1Vert">
-      <w:tblPr/>
-      <w:tcPr>
-        <w:shd w:val="clear" w:color="auto" w:fill="CCCCCC" w:themeFill="text1" w:themeFillTint="33"/>
-      </w:tcPr>
-    </w:tblStylePr>
-    <w:tblStylePr w:type="band1Horz">
-      <w:tblPr/>
-      <w:tcPr>
-        <w:shd w:val="clear" w:color="auto" w:fill="CCCCCC" w:themeFill="text1" w:themeFillTint="33"/>
-      </w:tcPr>
-    </w:tblStylePr>
-  </w:style>
-  <w:style w:type="table" w:customStyle="1" w:styleId="ListTable2Accent3">
-    <w:name w:val="List Table 2 Accent 3"/>
-    <w:basedOn w:val="TableNormal"/>
-    <w:uiPriority w:val="47"/>
-    <w:rsid w:val="004D6299"/>
-    <w:tblPr>
-      <w:tblStyleRowBandSize w:val="1"/>
-      <w:tblStyleColBandSize w:val="1"/>
-      <w:tblInd w:w="0" w:type="dxa"/>
-      <w:tblBorders>
-        <w:top w:val="single" w:sz="4" w:space="0" w:color="C9C9C9" w:themeColor="accent3" w:themeTint="99"/>
-        <w:bottom w:val="single" w:sz="4" w:space="0" w:color="C9C9C9" w:themeColor="accent3" w:themeTint="99"/>
-        <w:insideH w:val="single" w:sz="4" w:space="0" w:color="C9C9C9" w:themeColor="accent3" w:themeTint="99"/>
-      </w:tblBorders>
-      <w:tblCellMar>
-        <w:top w:w="0" w:type="dxa"/>
-        <w:left w:w="108" w:type="dxa"/>
-        <w:bottom w:w="0" w:type="dxa"/>
-        <w:right w:w="108" w:type="dxa"/>
-      </w:tblCellMar>
     </w:tblPr>
     <w:tblStylePr w:type="firstRow">
       <w:rPr>
@@ -2203,7 +1848,7 @@
   <a:extraClrSchemeLst/>
   <a:extLst>
     <a:ext uri="{05A4C25C-085E-4340-85A3-A5531E510DB2}">
-      <thm15:themeFamily xmlns:thm15="http://schemas.microsoft.com/office/thememl/2012/main" xmlns="" name="Office Theme" id="{62F939B6-93AF-4DB8-9C6B-D6C7DFDC589F}" vid="{4A3C46E8-61CC-4603-A589-7422A47A8E4A}"/>
+      <thm15:themeFamily xmlns:thm15="http://schemas.microsoft.com/office/thememl/2012/main" name="Office Theme" id="{62F939B6-93AF-4DB8-9C6B-D6C7DFDC589F}" vid="{4A3C46E8-61CC-4603-A589-7422A47A8E4A}"/>
     </a:ext>
   </a:extLst>
 </a:theme>

</xml_diff>